<commit_message>
Add EDA to resume.
</commit_message>
<xml_diff>
--- a/Kaleb_Coberly_resume.docx
+++ b/Kaleb_Coberly_resume.docx
@@ -27,16 +27,26 @@
       </w:r>
       <w:r>
         <w:br/>
-        <w:t>🔗 linkedin.com/in/kaleb-coberly</w:t>
-      </w:r>
+        <w:t>🔗 linkedin.com/in/</w:t>
+      </w:r>
+      <w:proofErr w:type="spellStart"/>
+      <w:r>
+        <w:t>kaleb-coberly</w:t>
+      </w:r>
+      <w:proofErr w:type="spellEnd"/>
     </w:p>
     <w:p>
       <w:pPr>
         <w:spacing w:after="0"/>
       </w:pPr>
       <w:r>
-        <w:t>💻 github.com/KalebCoberly</w:t>
-      </w:r>
+        <w:t>💻 github.com/</w:t>
+      </w:r>
+      <w:proofErr w:type="spellStart"/>
+      <w:r>
+        <w:t>KalebCoberly</w:t>
+      </w:r>
+      <w:proofErr w:type="spellEnd"/>
       <w:r>
         <w:br/>
         <w:t>🌐 kalebcoberly.com</w:t>
@@ -197,8 +207,21 @@
       <w:r>
         <w:t xml:space="preserve">, </w:t>
       </w:r>
-      <w:r>
-        <w:t>pytest, pytype, black, flake8, jake</w:t>
+      <w:proofErr w:type="spellStart"/>
+      <w:r>
+        <w:t>pytest</w:t>
+      </w:r>
+      <w:proofErr w:type="spellEnd"/>
+      <w:r>
+        <w:t xml:space="preserve">, </w:t>
+      </w:r>
+      <w:proofErr w:type="spellStart"/>
+      <w:r>
+        <w:t>pytype</w:t>
+      </w:r>
+      <w:proofErr w:type="spellEnd"/>
+      <w:r>
+        <w:t>, black, flake8, jake</w:t>
       </w:r>
       <w:r>
         <w:t>.</w:t>
@@ -249,8 +272,13 @@
         <w:t xml:space="preserve"> MySQL, MariaDB, MongoDB</w:t>
       </w:r>
       <w:r>
-        <w:t>, ElasticSearch</w:t>
-      </w:r>
+        <w:t xml:space="preserve">, </w:t>
+      </w:r>
+      <w:proofErr w:type="spellStart"/>
+      <w:r>
+        <w:t>ElasticSearch</w:t>
+      </w:r>
+      <w:proofErr w:type="spellEnd"/>
       <w:r>
         <w:t>, XML, JSON, CSV</w:t>
       </w:r>
@@ -291,7 +319,13 @@
         <w:t>Analysis &amp; Visualization:</w:t>
       </w:r>
       <w:r>
-        <w:t xml:space="preserve"> Pandas, NumPy, </w:t>
+        <w:t xml:space="preserve"> </w:t>
+      </w:r>
+      <w:r>
+        <w:t xml:space="preserve">EDA, </w:t>
+      </w:r>
+      <w:r>
+        <w:t xml:space="preserve">Pandas, NumPy, </w:t>
       </w:r>
       <w:r>
         <w:t xml:space="preserve">matplotlib, seaborn, </w:t>
@@ -300,10 +334,39 @@
         <w:t>ggplot2,</w:t>
       </w:r>
       <w:r>
-        <w:t xml:space="preserve"> datatable, </w:t>
-      </w:r>
-      <w:r>
-        <w:t>dplyr, knitr, Jupyter Notebook,</w:t>
+        <w:t xml:space="preserve"> </w:t>
+      </w:r>
+      <w:proofErr w:type="spellStart"/>
+      <w:r>
+        <w:t>datatable</w:t>
+      </w:r>
+      <w:proofErr w:type="spellEnd"/>
+      <w:r>
+        <w:t xml:space="preserve">, </w:t>
+      </w:r>
+      <w:proofErr w:type="spellStart"/>
+      <w:r>
+        <w:t>dplyr</w:t>
+      </w:r>
+      <w:proofErr w:type="spellEnd"/>
+      <w:r>
+        <w:t xml:space="preserve">, </w:t>
+      </w:r>
+      <w:proofErr w:type="spellStart"/>
+      <w:r>
+        <w:t>knitr</w:t>
+      </w:r>
+      <w:proofErr w:type="spellEnd"/>
+      <w:r>
+        <w:t xml:space="preserve">, </w:t>
+      </w:r>
+      <w:proofErr w:type="spellStart"/>
+      <w:r>
+        <w:t>Jupyter</w:t>
+      </w:r>
+      <w:proofErr w:type="spellEnd"/>
+      <w:r>
+        <w:t xml:space="preserve"> Notebook,</w:t>
       </w:r>
       <w:r>
         <w:t xml:space="preserve"> RStudio,</w:t>
@@ -333,7 +396,15 @@
         <w:t>Documentation &amp; Support:</w:t>
       </w:r>
       <w:r>
-        <w:t xml:space="preserve"> Sphinx, reStructuredText, user training, contributor onboarding, issue triage</w:t>
+        <w:t xml:space="preserve"> Sphinx, </w:t>
+      </w:r>
+      <w:proofErr w:type="spellStart"/>
+      <w:r>
+        <w:t>reStructuredText</w:t>
+      </w:r>
+      <w:proofErr w:type="spellEnd"/>
+      <w:r>
+        <w:t>, user training, contributor onboarding, issue triage</w:t>
       </w:r>
       <w:r>
         <w:t>.</w:t>
@@ -351,8 +422,13 @@
         <w:t>Platforms &amp; Environments:</w:t>
       </w:r>
       <w:r>
-        <w:t xml:space="preserve"> Linux, MacOS, Windows, HPC (Slurm</w:t>
-      </w:r>
+        <w:t xml:space="preserve"> Linux, MacOS, Windows, HPC (</w:t>
+      </w:r>
+      <w:proofErr w:type="spellStart"/>
+      <w:r>
+        <w:t>Slurm</w:t>
+      </w:r>
+      <w:proofErr w:type="spellEnd"/>
       <w:r>
         <w:t>, UGE</w:t>
       </w:r>
@@ -559,8 +635,13 @@
         <w:pStyle w:val="ListBullet"/>
       </w:pPr>
       <w:r>
-        <w:t>Analyzed system usage and tool performance via ElasticSearch</w:t>
-      </w:r>
+        <w:t xml:space="preserve">Analyzed system usage and tool performance via </w:t>
+      </w:r>
+      <w:proofErr w:type="spellStart"/>
+      <w:r>
+        <w:t>ElasticSearch</w:t>
+      </w:r>
+      <w:proofErr w:type="spellEnd"/>
       <w:r>
         <w:t>; ran ad-hoc reports and built automated report.</w:t>
       </w:r>
@@ -611,7 +692,15 @@
         <w:pStyle w:val="ListBullet"/>
       </w:pPr>
       <w:r>
-        <w:t>Led early UGE-to-Slurm transition for production jobs.</w:t>
+        <w:t>Led early UGE-to-</w:t>
+      </w:r>
+      <w:proofErr w:type="spellStart"/>
+      <w:r>
+        <w:t>Slurm</w:t>
+      </w:r>
+      <w:proofErr w:type="spellEnd"/>
+      <w:r>
+        <w:t xml:space="preserve"> transition for production jobs.</w:t>
       </w:r>
     </w:p>
     <w:p>
@@ -700,7 +789,15 @@
         <w:pStyle w:val="ListBullet"/>
       </w:pPr>
       <w:r>
-        <w:t>Quantum Computing (Qiskit &amp; Python) – Udemy, Apr 2025</w:t>
+        <w:t>Quantum Computing (</w:t>
+      </w:r>
+      <w:proofErr w:type="spellStart"/>
+      <w:r>
+        <w:t>Qiskit</w:t>
+      </w:r>
+      <w:proofErr w:type="spellEnd"/>
+      <w:r>
+        <w:t xml:space="preserve"> &amp; Python) – Udemy, Apr 2025</w:t>
       </w:r>
     </w:p>
     <w:p>

</xml_diff>

<commit_message>
Add EDA to resume. (#17)
</commit_message>
<xml_diff>
--- a/Kaleb_Coberly_resume.docx
+++ b/Kaleb_Coberly_resume.docx
@@ -27,16 +27,26 @@
       </w:r>
       <w:r>
         <w:br/>
-        <w:t>🔗 linkedin.com/in/kaleb-coberly</w:t>
-      </w:r>
+        <w:t>🔗 linkedin.com/in/</w:t>
+      </w:r>
+      <w:proofErr w:type="spellStart"/>
+      <w:r>
+        <w:t>kaleb-coberly</w:t>
+      </w:r>
+      <w:proofErr w:type="spellEnd"/>
     </w:p>
     <w:p>
       <w:pPr>
         <w:spacing w:after="0"/>
       </w:pPr>
       <w:r>
-        <w:t>💻 github.com/KalebCoberly</w:t>
-      </w:r>
+        <w:t>💻 github.com/</w:t>
+      </w:r>
+      <w:proofErr w:type="spellStart"/>
+      <w:r>
+        <w:t>KalebCoberly</w:t>
+      </w:r>
+      <w:proofErr w:type="spellEnd"/>
       <w:r>
         <w:br/>
         <w:t>🌐 kalebcoberly.com</w:t>
@@ -197,8 +207,21 @@
       <w:r>
         <w:t xml:space="preserve">, </w:t>
       </w:r>
-      <w:r>
-        <w:t>pytest, pytype, black, flake8, jake</w:t>
+      <w:proofErr w:type="spellStart"/>
+      <w:r>
+        <w:t>pytest</w:t>
+      </w:r>
+      <w:proofErr w:type="spellEnd"/>
+      <w:r>
+        <w:t xml:space="preserve">, </w:t>
+      </w:r>
+      <w:proofErr w:type="spellStart"/>
+      <w:r>
+        <w:t>pytype</w:t>
+      </w:r>
+      <w:proofErr w:type="spellEnd"/>
+      <w:r>
+        <w:t>, black, flake8, jake</w:t>
       </w:r>
       <w:r>
         <w:t>.</w:t>
@@ -249,8 +272,13 @@
         <w:t xml:space="preserve"> MySQL, MariaDB, MongoDB</w:t>
       </w:r>
       <w:r>
-        <w:t>, ElasticSearch</w:t>
-      </w:r>
+        <w:t xml:space="preserve">, </w:t>
+      </w:r>
+      <w:proofErr w:type="spellStart"/>
+      <w:r>
+        <w:t>ElasticSearch</w:t>
+      </w:r>
+      <w:proofErr w:type="spellEnd"/>
       <w:r>
         <w:t>, XML, JSON, CSV</w:t>
       </w:r>
@@ -291,7 +319,13 @@
         <w:t>Analysis &amp; Visualization:</w:t>
       </w:r>
       <w:r>
-        <w:t xml:space="preserve"> Pandas, NumPy, </w:t>
+        <w:t xml:space="preserve"> </w:t>
+      </w:r>
+      <w:r>
+        <w:t xml:space="preserve">EDA, </w:t>
+      </w:r>
+      <w:r>
+        <w:t xml:space="preserve">Pandas, NumPy, </w:t>
       </w:r>
       <w:r>
         <w:t xml:space="preserve">matplotlib, seaborn, </w:t>
@@ -300,10 +334,39 @@
         <w:t>ggplot2,</w:t>
       </w:r>
       <w:r>
-        <w:t xml:space="preserve"> datatable, </w:t>
-      </w:r>
-      <w:r>
-        <w:t>dplyr, knitr, Jupyter Notebook,</w:t>
+        <w:t xml:space="preserve"> </w:t>
+      </w:r>
+      <w:proofErr w:type="spellStart"/>
+      <w:r>
+        <w:t>datatable</w:t>
+      </w:r>
+      <w:proofErr w:type="spellEnd"/>
+      <w:r>
+        <w:t xml:space="preserve">, </w:t>
+      </w:r>
+      <w:proofErr w:type="spellStart"/>
+      <w:r>
+        <w:t>dplyr</w:t>
+      </w:r>
+      <w:proofErr w:type="spellEnd"/>
+      <w:r>
+        <w:t xml:space="preserve">, </w:t>
+      </w:r>
+      <w:proofErr w:type="spellStart"/>
+      <w:r>
+        <w:t>knitr</w:t>
+      </w:r>
+      <w:proofErr w:type="spellEnd"/>
+      <w:r>
+        <w:t xml:space="preserve">, </w:t>
+      </w:r>
+      <w:proofErr w:type="spellStart"/>
+      <w:r>
+        <w:t>Jupyter</w:t>
+      </w:r>
+      <w:proofErr w:type="spellEnd"/>
+      <w:r>
+        <w:t xml:space="preserve"> Notebook,</w:t>
       </w:r>
       <w:r>
         <w:t xml:space="preserve"> RStudio,</w:t>
@@ -333,7 +396,15 @@
         <w:t>Documentation &amp; Support:</w:t>
       </w:r>
       <w:r>
-        <w:t xml:space="preserve"> Sphinx, reStructuredText, user training, contributor onboarding, issue triage</w:t>
+        <w:t xml:space="preserve"> Sphinx, </w:t>
+      </w:r>
+      <w:proofErr w:type="spellStart"/>
+      <w:r>
+        <w:t>reStructuredText</w:t>
+      </w:r>
+      <w:proofErr w:type="spellEnd"/>
+      <w:r>
+        <w:t>, user training, contributor onboarding, issue triage</w:t>
       </w:r>
       <w:r>
         <w:t>.</w:t>
@@ -351,8 +422,13 @@
         <w:t>Platforms &amp; Environments:</w:t>
       </w:r>
       <w:r>
-        <w:t xml:space="preserve"> Linux, MacOS, Windows, HPC (Slurm</w:t>
-      </w:r>
+        <w:t xml:space="preserve"> Linux, MacOS, Windows, HPC (</w:t>
+      </w:r>
+      <w:proofErr w:type="spellStart"/>
+      <w:r>
+        <w:t>Slurm</w:t>
+      </w:r>
+      <w:proofErr w:type="spellEnd"/>
       <w:r>
         <w:t>, UGE</w:t>
       </w:r>
@@ -559,8 +635,13 @@
         <w:pStyle w:val="ListBullet"/>
       </w:pPr>
       <w:r>
-        <w:t>Analyzed system usage and tool performance via ElasticSearch</w:t>
-      </w:r>
+        <w:t xml:space="preserve">Analyzed system usage and tool performance via </w:t>
+      </w:r>
+      <w:proofErr w:type="spellStart"/>
+      <w:r>
+        <w:t>ElasticSearch</w:t>
+      </w:r>
+      <w:proofErr w:type="spellEnd"/>
       <w:r>
         <w:t>; ran ad-hoc reports and built automated report.</w:t>
       </w:r>
@@ -611,7 +692,15 @@
         <w:pStyle w:val="ListBullet"/>
       </w:pPr>
       <w:r>
-        <w:t>Led early UGE-to-Slurm transition for production jobs.</w:t>
+        <w:t>Led early UGE-to-</w:t>
+      </w:r>
+      <w:proofErr w:type="spellStart"/>
+      <w:r>
+        <w:t>Slurm</w:t>
+      </w:r>
+      <w:proofErr w:type="spellEnd"/>
+      <w:r>
+        <w:t xml:space="preserve"> transition for production jobs.</w:t>
       </w:r>
     </w:p>
     <w:p>
@@ -700,7 +789,15 @@
         <w:pStyle w:val="ListBullet"/>
       </w:pPr>
       <w:r>
-        <w:t>Quantum Computing (Qiskit &amp; Python) – Udemy, Apr 2025</w:t>
+        <w:t>Quantum Computing (</w:t>
+      </w:r>
+      <w:proofErr w:type="spellStart"/>
+      <w:r>
+        <w:t>Qiskit</w:t>
+      </w:r>
+      <w:proofErr w:type="spellEnd"/>
+      <w:r>
+        <w:t xml:space="preserve"> &amp; Python) – Udemy, Apr 2025</w:t>
       </w:r>
     </w:p>
     <w:p>

</xml_diff>

<commit_message>
Activate hyperlinks in Word doc.
</commit_message>
<xml_diff>
--- a/Kaleb_Coberly_resume.docx
+++ b/Kaleb_Coberly_resume.docx
@@ -23,34 +23,126 @@
         <w:spacing w:after="0"/>
       </w:pPr>
       <w:r>
-        <w:t>✉️ kaleb.coberly@gmail.com</w:t>
-      </w:r>
+        <w:t xml:space="preserve">✉️ </w:t>
+      </w:r>
+      <w:hyperlink r:id="rId6" w:history="1">
+        <w:r>
+          <w:rPr>
+            <w:rStyle w:val="Hyperlink"/>
+          </w:rPr>
+          <w:t>kaleb.co</w:t>
+        </w:r>
+        <w:r>
+          <w:rPr>
+            <w:rStyle w:val="Hyperlink"/>
+          </w:rPr>
+          <w:t>b</w:t>
+        </w:r>
+        <w:r>
+          <w:rPr>
+            <w:rStyle w:val="Hyperlink"/>
+          </w:rPr>
+          <w:t>erly@gmail.com</w:t>
+        </w:r>
+      </w:hyperlink>
       <w:r>
         <w:br/>
-        <w:t>🔗 linkedin.com/in/</w:t>
-      </w:r>
-      <w:proofErr w:type="spellStart"/>
-      <w:r>
-        <w:t>kaleb-coberly</w:t>
-      </w:r>
-      <w:proofErr w:type="spellEnd"/>
+        <w:t xml:space="preserve">🔗 </w:t>
+      </w:r>
+      <w:hyperlink r:id="rId7" w:history="1">
+        <w:r>
+          <w:rPr>
+            <w:rStyle w:val="Hyperlink"/>
+          </w:rPr>
+          <w:t>linkedin.com</w:t>
+        </w:r>
+        <w:r>
+          <w:rPr>
+            <w:rStyle w:val="Hyperlink"/>
+          </w:rPr>
+          <w:t>/</w:t>
+        </w:r>
+        <w:r>
+          <w:rPr>
+            <w:rStyle w:val="Hyperlink"/>
+          </w:rPr>
+          <w:t>in/</w:t>
+        </w:r>
+        <w:proofErr w:type="spellStart"/>
+        <w:r>
+          <w:rPr>
+            <w:rStyle w:val="Hyperlink"/>
+          </w:rPr>
+          <w:t>kaleb-coberly</w:t>
+        </w:r>
+        <w:proofErr w:type="spellEnd"/>
+      </w:hyperlink>
     </w:p>
     <w:p>
       <w:pPr>
         <w:spacing w:after="0"/>
       </w:pPr>
       <w:r>
-        <w:t>💻 github.com/</w:t>
-      </w:r>
-      <w:proofErr w:type="spellStart"/>
-      <w:r>
-        <w:t>KalebCoberly</w:t>
-      </w:r>
-      <w:proofErr w:type="spellEnd"/>
+        <w:t xml:space="preserve">💻 </w:t>
+      </w:r>
+      <w:hyperlink r:id="rId8" w:history="1">
+        <w:r>
+          <w:rPr>
+            <w:rStyle w:val="Hyperlink"/>
+          </w:rPr>
+          <w:t>github.co</w:t>
+        </w:r>
+        <w:r>
+          <w:rPr>
+            <w:rStyle w:val="Hyperlink"/>
+          </w:rPr>
+          <w:t>m</w:t>
+        </w:r>
+        <w:r>
+          <w:rPr>
+            <w:rStyle w:val="Hyperlink"/>
+          </w:rPr>
+          <w:t>/</w:t>
+        </w:r>
+        <w:proofErr w:type="spellStart"/>
+        <w:r>
+          <w:rPr>
+            <w:rStyle w:val="Hyperlink"/>
+          </w:rPr>
+          <w:t>KalebCoberly</w:t>
+        </w:r>
+        <w:proofErr w:type="spellEnd"/>
+      </w:hyperlink>
       <w:r>
         <w:br/>
-        <w:t>🌐 kalebcoberly.com</w:t>
-      </w:r>
+        <w:t xml:space="preserve">🌐 </w:t>
+      </w:r>
+      <w:hyperlink r:id="rId9" w:history="1">
+        <w:r>
+          <w:rPr>
+            <w:rStyle w:val="Hyperlink"/>
+          </w:rPr>
+          <w:t>kalebcob</w:t>
+        </w:r>
+        <w:r>
+          <w:rPr>
+            <w:rStyle w:val="Hyperlink"/>
+          </w:rPr>
+          <w:t>e</w:t>
+        </w:r>
+        <w:r>
+          <w:rPr>
+            <w:rStyle w:val="Hyperlink"/>
+          </w:rPr>
+          <w:t>r</w:t>
+        </w:r>
+        <w:r>
+          <w:rPr>
+            <w:rStyle w:val="Hyperlink"/>
+          </w:rPr>
+          <w:t>ly.com</w:t>
+        </w:r>
+      </w:hyperlink>
     </w:p>
     <w:p>
       <w:pPr>
@@ -489,12 +581,24 @@
       <w:r>
         <w:t xml:space="preserve"> See </w:t>
       </w:r>
-      <w:hyperlink r:id="rId6" w:anchor="projects" w:history="1">
+      <w:hyperlink r:id="rId10" w:anchor="projects" w:history="1">
         <w:r>
           <w:rPr>
             <w:rStyle w:val="Hyperlink"/>
           </w:rPr>
-          <w:t>https://cricketsandcomb.org/#projects</w:t>
+          <w:t>cricketsandcomb.</w:t>
+        </w:r>
+        <w:r>
+          <w:rPr>
+            <w:rStyle w:val="Hyperlink"/>
+          </w:rPr>
+          <w:t>o</w:t>
+        </w:r>
+        <w:r>
+          <w:rPr>
+            <w:rStyle w:val="Hyperlink"/>
+          </w:rPr>
+          <w:t>rg/#projects</w:t>
         </w:r>
       </w:hyperlink>
       <w:r>

</xml_diff>

<commit_message>
Feature/kaleb coberly/update degree name (#18)
</commit_message>
<xml_diff>
--- a/Kaleb_Coberly_resume.docx
+++ b/Kaleb_Coberly_resume.docx
@@ -23,34 +23,72 @@
         <w:spacing w:after="0"/>
       </w:pPr>
       <w:r>
-        <w:t>✉️ kaleb.coberly@gmail.com</w:t>
-      </w:r>
+        <w:t xml:space="preserve">✉️ </w:t>
+      </w:r>
+      <w:hyperlink r:id="rId6" w:history="1">
+        <w:r>
+          <w:rPr>
+            <w:rStyle w:val="Hyperlink"/>
+          </w:rPr>
+          <w:t>kaleb.coberly@gmail.com</w:t>
+        </w:r>
+      </w:hyperlink>
       <w:r>
         <w:br/>
-        <w:t>🔗 linkedin.com/in/</w:t>
-      </w:r>
-      <w:proofErr w:type="spellStart"/>
-      <w:r>
-        <w:t>kaleb-coberly</w:t>
-      </w:r>
-      <w:proofErr w:type="spellEnd"/>
+        <w:t xml:space="preserve">🔗 </w:t>
+      </w:r>
+      <w:hyperlink r:id="rId7" w:history="1">
+        <w:r>
+          <w:rPr>
+            <w:rStyle w:val="Hyperlink"/>
+          </w:rPr>
+          <w:t>linkedin.com/in/</w:t>
+        </w:r>
+        <w:proofErr w:type="spellStart"/>
+        <w:r>
+          <w:rPr>
+            <w:rStyle w:val="Hyperlink"/>
+          </w:rPr>
+          <w:t>kaleb-coberly</w:t>
+        </w:r>
+        <w:proofErr w:type="spellEnd"/>
+      </w:hyperlink>
     </w:p>
     <w:p>
       <w:pPr>
         <w:spacing w:after="0"/>
       </w:pPr>
       <w:r>
-        <w:t>💻 github.com/</w:t>
-      </w:r>
-      <w:proofErr w:type="spellStart"/>
-      <w:r>
-        <w:t>KalebCoberly</w:t>
-      </w:r>
-      <w:proofErr w:type="spellEnd"/>
+        <w:t xml:space="preserve">💻 </w:t>
+      </w:r>
+      <w:hyperlink r:id="rId8" w:history="1">
+        <w:r>
+          <w:rPr>
+            <w:rStyle w:val="Hyperlink"/>
+          </w:rPr>
+          <w:t>github.com/</w:t>
+        </w:r>
+        <w:proofErr w:type="spellStart"/>
+        <w:r>
+          <w:rPr>
+            <w:rStyle w:val="Hyperlink"/>
+          </w:rPr>
+          <w:t>KalebCoberly</w:t>
+        </w:r>
+        <w:proofErr w:type="spellEnd"/>
+      </w:hyperlink>
       <w:r>
         <w:br/>
-        <w:t>🌐 kalebcoberly.com</w:t>
-      </w:r>
+        <w:t xml:space="preserve">🌐 </w:t>
+      </w:r>
+      <w:hyperlink r:id="rId9" w:history="1">
+        <w:r>
+          <w:rPr>
+            <w:rStyle w:val="Hyperlink"/>
+          </w:rPr>
+          <w:t>kalebcoberly.com</w:t>
+        </w:r>
+      </w:hyperlink>
     </w:p>
     <w:p>
       <w:pPr>
@@ -489,12 +527,12 @@
       <w:r>
         <w:t xml:space="preserve"> See </w:t>
       </w:r>
-      <w:hyperlink r:id="rId6" w:anchor="projects" w:history="1">
+      <w:hyperlink r:id="rId10" w:anchor="projects" w:history="1">
         <w:r>
           <w:rPr>
             <w:rStyle w:val="Hyperlink"/>
           </w:rPr>
-          <w:t>https://cricketsandcomb.org/#projects</w:t>
+          <w:t>cricketsandcomb.org/#projects</w:t>
         </w:r>
       </w:hyperlink>
       <w:r>
@@ -768,7 +806,13 @@
     </w:p>
     <w:p>
       <w:r>
-        <w:t>B.S., Data Management and Data Analytics – Western Governors University</w:t>
+        <w:t>B.S., Data</w:t>
+      </w:r>
+      <w:r>
+        <w:t>base</w:t>
+      </w:r>
+      <w:r>
+        <w:t xml:space="preserve"> Management and Data Analytics – Western Governors University</w:t>
       </w:r>
     </w:p>
     <w:p>

</xml_diff>

<commit_message>
Make job title formats consistent.
</commit_message>
<xml_diff>
--- a/Kaleb_Coberly_resume.docx
+++ b/Kaleb_Coberly_resume.docx
@@ -600,7 +600,13 @@
         <w:pStyle w:val="Heading2"/>
       </w:pPr>
       <w:r>
-        <w:t>Research Engineer, Central Computation (GBD), IHME, Nov 2022–Oct 2024</w:t>
+        <w:t xml:space="preserve">Research Engineer, </w:t>
+      </w:r>
+      <w:r>
+        <w:t xml:space="preserve">IHME – </w:t>
+      </w:r>
+      <w:r>
+        <w:t>Central Computation (GBD), Nov 2022–Oct 2024</w:t>
       </w:r>
     </w:p>
     <w:p>

</xml_diff>

<commit_message>
Feature/kaleb coberly/make resume format consistent (#19)
Makes job title formats consistent.
Adds conda to skills list.
</commit_message>
<xml_diff>
--- a/Kaleb_Coberly_resume.docx
+++ b/Kaleb_Coberly_resume.docx
@@ -42,16 +42,8 @@
           <w:rPr>
             <w:rStyle w:val="Hyperlink"/>
           </w:rPr>
-          <w:t>linkedin.com/in/</w:t>
+          <w:t>linkedin.com/in/kaleb-coberly</w:t>
         </w:r>
-        <w:proofErr w:type="spellStart"/>
-        <w:r>
-          <w:rPr>
-            <w:rStyle w:val="Hyperlink"/>
-          </w:rPr>
-          <w:t>kaleb-coberly</w:t>
-        </w:r>
-        <w:proofErr w:type="spellEnd"/>
       </w:hyperlink>
     </w:p>
     <w:p>
@@ -66,16 +58,8 @@
           <w:rPr>
             <w:rStyle w:val="Hyperlink"/>
           </w:rPr>
-          <w:t>github.com/</w:t>
+          <w:t>github.com/KalebCoberly</w:t>
         </w:r>
-        <w:proofErr w:type="spellStart"/>
-        <w:r>
-          <w:rPr>
-            <w:rStyle w:val="Hyperlink"/>
-          </w:rPr>
-          <w:t>KalebCoberly</w:t>
-        </w:r>
-        <w:proofErr w:type="spellEnd"/>
       </w:hyperlink>
       <w:r>
         <w:br/>
@@ -245,21 +229,8 @@
       <w:r>
         <w:t xml:space="preserve">, </w:t>
       </w:r>
-      <w:proofErr w:type="spellStart"/>
-      <w:r>
-        <w:t>pytest</w:t>
-      </w:r>
-      <w:proofErr w:type="spellEnd"/>
-      <w:r>
-        <w:t xml:space="preserve">, </w:t>
-      </w:r>
-      <w:proofErr w:type="spellStart"/>
-      <w:r>
-        <w:t>pytype</w:t>
-      </w:r>
-      <w:proofErr w:type="spellEnd"/>
-      <w:r>
-        <w:t>, black, flake8, jake</w:t>
+      <w:r>
+        <w:t>pytest, pytype, black, flake8, jake</w:t>
       </w:r>
       <w:r>
         <w:t>.</w:t>
@@ -310,13 +281,8 @@
         <w:t xml:space="preserve"> MySQL, MariaDB, MongoDB</w:t>
       </w:r>
       <w:r>
-        <w:t xml:space="preserve">, </w:t>
-      </w:r>
-      <w:proofErr w:type="spellStart"/>
-      <w:r>
-        <w:t>ElasticSearch</w:t>
-      </w:r>
-      <w:proofErr w:type="spellEnd"/>
+        <w:t>, ElasticSearch</w:t>
+      </w:r>
       <w:r>
         <w:t>, XML, JSON, CSV</w:t>
       </w:r>
@@ -372,39 +338,10 @@
         <w:t>ggplot2,</w:t>
       </w:r>
       <w:r>
-        <w:t xml:space="preserve"> </w:t>
-      </w:r>
-      <w:proofErr w:type="spellStart"/>
-      <w:r>
-        <w:t>datatable</w:t>
-      </w:r>
-      <w:proofErr w:type="spellEnd"/>
-      <w:r>
-        <w:t xml:space="preserve">, </w:t>
-      </w:r>
-      <w:proofErr w:type="spellStart"/>
-      <w:r>
-        <w:t>dplyr</w:t>
-      </w:r>
-      <w:proofErr w:type="spellEnd"/>
-      <w:r>
-        <w:t xml:space="preserve">, </w:t>
-      </w:r>
-      <w:proofErr w:type="spellStart"/>
-      <w:r>
-        <w:t>knitr</w:t>
-      </w:r>
-      <w:proofErr w:type="spellEnd"/>
-      <w:r>
-        <w:t xml:space="preserve">, </w:t>
-      </w:r>
-      <w:proofErr w:type="spellStart"/>
-      <w:r>
-        <w:t>Jupyter</w:t>
-      </w:r>
-      <w:proofErr w:type="spellEnd"/>
-      <w:r>
-        <w:t xml:space="preserve"> Notebook,</w:t>
+        <w:t xml:space="preserve"> datatable, </w:t>
+      </w:r>
+      <w:r>
+        <w:t>dplyr, knitr, Jupyter Notebook,</w:t>
       </w:r>
       <w:r>
         <w:t xml:space="preserve"> RStudio,</w:t>
@@ -434,15 +371,7 @@
         <w:t>Documentation &amp; Support:</w:t>
       </w:r>
       <w:r>
-        <w:t xml:space="preserve"> Sphinx, </w:t>
-      </w:r>
-      <w:proofErr w:type="spellStart"/>
-      <w:r>
-        <w:t>reStructuredText</w:t>
-      </w:r>
-      <w:proofErr w:type="spellEnd"/>
-      <w:r>
-        <w:t>, user training, contributor onboarding, issue triage</w:t>
+        <w:t xml:space="preserve"> Sphinx, reStructuredText, user training, contributor onboarding, issue triage</w:t>
       </w:r>
       <w:r>
         <w:t>.</w:t>
@@ -460,18 +389,22 @@
         <w:t>Platforms &amp; Environments:</w:t>
       </w:r>
       <w:r>
-        <w:t xml:space="preserve"> Linux, MacOS, Windows, HPC (</w:t>
-      </w:r>
-      <w:proofErr w:type="spellStart"/>
-      <w:r>
-        <w:t>Slurm</w:t>
-      </w:r>
-      <w:proofErr w:type="spellEnd"/>
+        <w:t xml:space="preserve"> Linux, MacOS, Windows, HPC (Slurm</w:t>
+      </w:r>
       <w:r>
         <w:t>, UGE</w:t>
       </w:r>
       <w:r>
-        <w:t xml:space="preserve">), </w:t>
+        <w:t>),</w:t>
+      </w:r>
+      <w:r>
+        <w:t xml:space="preserve"> conda</w:t>
+      </w:r>
+      <w:r>
+        <w:t>,</w:t>
+      </w:r>
+      <w:r>
+        <w:t xml:space="preserve"> </w:t>
       </w:r>
       <w:r>
         <w:t xml:space="preserve">Kubernetes (k8s), </w:t>
@@ -600,7 +533,13 @@
         <w:pStyle w:val="Heading2"/>
       </w:pPr>
       <w:r>
-        <w:t>Research Engineer, Central Computation (GBD), IHME, Nov 2022–Oct 2024</w:t>
+        <w:t xml:space="preserve">Research Engineer, </w:t>
+      </w:r>
+      <w:r>
+        <w:t xml:space="preserve">IHME – </w:t>
+      </w:r>
+      <w:r>
+        <w:t>Central Computation (GBD), Nov 2022–Oct 2024</w:t>
       </w:r>
     </w:p>
     <w:p>
@@ -673,13 +612,8 @@
         <w:pStyle w:val="ListBullet"/>
       </w:pPr>
       <w:r>
-        <w:t xml:space="preserve">Analyzed system usage and tool performance via </w:t>
-      </w:r>
-      <w:proofErr w:type="spellStart"/>
-      <w:r>
-        <w:t>ElasticSearch</w:t>
-      </w:r>
-      <w:proofErr w:type="spellEnd"/>
+        <w:t>Analyzed system usage and tool performance via ElasticSearch</w:t>
+      </w:r>
       <w:r>
         <w:t>; ran ad-hoc reports and built automated report.</w:t>
       </w:r>
@@ -730,15 +664,7 @@
         <w:pStyle w:val="ListBullet"/>
       </w:pPr>
       <w:r>
-        <w:t>Led early UGE-to-</w:t>
-      </w:r>
-      <w:proofErr w:type="spellStart"/>
-      <w:r>
-        <w:t>Slurm</w:t>
-      </w:r>
-      <w:proofErr w:type="spellEnd"/>
-      <w:r>
-        <w:t xml:space="preserve"> transition for production jobs.</w:t>
+        <w:t>Led early UGE-to-Slurm transition for production jobs.</w:t>
       </w:r>
     </w:p>
     <w:p>
@@ -833,15 +759,7 @@
         <w:pStyle w:val="ListBullet"/>
       </w:pPr>
       <w:r>
-        <w:t>Quantum Computing (</w:t>
-      </w:r>
-      <w:proofErr w:type="spellStart"/>
-      <w:r>
-        <w:t>Qiskit</w:t>
-      </w:r>
-      <w:proofErr w:type="spellEnd"/>
-      <w:r>
-        <w:t xml:space="preserve"> &amp; Python) – Udemy, Apr 2025</w:t>
+        <w:t>Quantum Computing (Qiskit &amp; Python) – Udemy, Apr 2025</w:t>
       </w:r>
     </w:p>
     <w:p>

</xml_diff>

<commit_message>
Drop GitHub and LinkedIn links from resume. (#22)
Removes GitHub and LinkedIn links from Word, PDF, and HTML resumes.
</commit_message>
<xml_diff>
--- a/Kaleb_Coberly_resume.docx
+++ b/Kaleb_Coberly_resume.docx
@@ -23,7 +23,13 @@
         <w:spacing w:after="0"/>
       </w:pPr>
       <w:r>
-        <w:t xml:space="preserve">✉️ </w:t>
+        <w:rPr>
+          <w:rFonts w:ascii="Apple Color Emoji" w:hAnsi="Apple Color Emoji" w:cs="Apple Color Emoji"/>
+        </w:rPr>
+        <w:t>✉️</w:t>
+      </w:r>
+      <w:r>
+        <w:t xml:space="preserve"> </w:t>
       </w:r>
       <w:hyperlink r:id="rId6" w:history="1">
         <w:r>
@@ -35,53 +41,9 @@
       </w:hyperlink>
       <w:r>
         <w:br/>
-        <w:t xml:space="preserve">🔗 </w:t>
+        <w:t xml:space="preserve">🌐 </w:t>
       </w:r>
       <w:hyperlink r:id="rId7" w:history="1">
-        <w:r>
-          <w:rPr>
-            <w:rStyle w:val="Hyperlink"/>
-          </w:rPr>
-          <w:t>linkedin.com/in/</w:t>
-        </w:r>
-        <w:proofErr w:type="spellStart"/>
-        <w:r>
-          <w:rPr>
-            <w:rStyle w:val="Hyperlink"/>
-          </w:rPr>
-          <w:t>kaleb-coberly</w:t>
-        </w:r>
-        <w:proofErr w:type="spellEnd"/>
-      </w:hyperlink>
-    </w:p>
-    <w:p>
-      <w:pPr>
-        <w:spacing w:after="0"/>
-      </w:pPr>
-      <w:r>
-        <w:t xml:space="preserve">💻 </w:t>
-      </w:r>
-      <w:hyperlink r:id="rId8" w:history="1">
-        <w:r>
-          <w:rPr>
-            <w:rStyle w:val="Hyperlink"/>
-          </w:rPr>
-          <w:t>github.com/</w:t>
-        </w:r>
-        <w:proofErr w:type="spellStart"/>
-        <w:r>
-          <w:rPr>
-            <w:rStyle w:val="Hyperlink"/>
-          </w:rPr>
-          <w:t>KalebCoberly</w:t>
-        </w:r>
-        <w:proofErr w:type="spellEnd"/>
-      </w:hyperlink>
-      <w:r>
-        <w:br/>
-        <w:t xml:space="preserve">🌐 </w:t>
-      </w:r>
-      <w:hyperlink r:id="rId9" w:history="1">
         <w:r>
           <w:rPr>
             <w:rStyle w:val="Hyperlink"/>
@@ -544,7 +506,7 @@
       <w:r>
         <w:t xml:space="preserve"> See </w:t>
       </w:r>
-      <w:hyperlink r:id="rId10" w:anchor="projects" w:history="1">
+      <w:hyperlink r:id="rId8" w:anchor="projects" w:history="1">
         <w:r>
           <w:rPr>
             <w:rStyle w:val="Hyperlink"/>

</xml_diff>

<commit_message>
Feature/kaleb coberly/drop socials (#23)
</commit_message>
<xml_diff>
--- a/Kaleb_Coberly_resume.docx
+++ b/Kaleb_Coberly_resume.docx
@@ -62,22 +62,19 @@
     </w:p>
     <w:p>
       <w:r>
-        <w:t>Backend software</w:t>
+        <w:t>Data engineer, b</w:t>
+      </w:r>
+      <w:r>
+        <w:t>ackend software</w:t>
       </w:r>
       <w:r>
         <w:t xml:space="preserve"> engineer</w:t>
       </w:r>
       <w:r>
-        <w:t>,</w:t>
-      </w:r>
-      <w:r>
         <w:t xml:space="preserve"> </w:t>
       </w:r>
       <w:r>
-        <w:t>data engineer</w:t>
-      </w:r>
-      <w:r>
-        <w:t xml:space="preserve"> with a</w:t>
+        <w:t>with a</w:t>
       </w:r>
       <w:r>
         <w:t xml:space="preserve"> </w:t>

</xml_diff>

<commit_message>
Reframe volunteer work as within CnC and STEAM, add portfolio links for each role.
</commit_message>
<xml_diff>
--- a/Kaleb_Coberly_resume.docx
+++ b/Kaleb_Coberly_resume.docx
@@ -61,11 +61,11 @@
       </w:r>
     </w:p>
     <w:p>
-      <w:r>
-        <w:t>Data engineer, b</w:t>
-      </w:r>
-      <w:r>
-        <w:t>ackend software</w:t>
+      <w:pPr>
+        <w:spacing w:before="240"/>
+      </w:pPr>
+      <w:r>
+        <w:t>Data engineer, backend software</w:t>
       </w:r>
       <w:r>
         <w:t xml:space="preserve"> engineer</w:t>
@@ -96,6 +96,9 @@
       </w:r>
       <w:r>
         <w:t xml:space="preserve"> use data</w:t>
+      </w:r>
+      <w:r>
+        <w:t xml:space="preserve"> better</w:t>
       </w:r>
       <w:r>
         <w:t>. Supports users</w:t>
@@ -163,6 +166,7 @@
     <w:p>
       <w:pPr>
         <w:pStyle w:val="ListBullet"/>
+        <w:spacing w:before="240"/>
       </w:pPr>
       <w:r>
         <w:rPr>
@@ -478,57 +482,101 @@
         <w:pStyle w:val="Heading2"/>
       </w:pPr>
       <w:r>
-        <w:t>Volunteer Software Engineer, Bellingham Food Bank, Nov 2024–Present</w:t>
+        <w:t xml:space="preserve">Advisory Board Member and </w:t>
+      </w:r>
+      <w:r>
+        <w:t xml:space="preserve">Citizen Science </w:t>
+      </w:r>
+      <w:r>
+        <w:t>Volunteer</w:t>
+      </w:r>
+      <w:r>
+        <w:t xml:space="preserve"> Engineer</w:t>
+      </w:r>
+      <w:r>
+        <w:t xml:space="preserve">, </w:t>
+      </w:r>
+      <w:r>
+        <w:t>Cascade STEAM</w:t>
+      </w:r>
+      <w:r>
+        <w:t xml:space="preserve">, </w:t>
+      </w:r>
+      <w:r>
+        <w:t>April</w:t>
+      </w:r>
+      <w:r>
+        <w:t xml:space="preserve"> 202</w:t>
+      </w:r>
+      <w:r>
+        <w:t>5</w:t>
+      </w:r>
+      <w:r>
+        <w:t>–Present</w:t>
       </w:r>
     </w:p>
     <w:p>
       <w:pPr>
         <w:pStyle w:val="ListBullet"/>
       </w:pPr>
-      <w:r>
-        <w:t xml:space="preserve">Built and deployed a tool to automate delivery planning, reducing staff workload by several hours </w:t>
-      </w:r>
-      <w:r>
-        <w:t xml:space="preserve">with </w:t>
-      </w:r>
-      <w:r>
-        <w:t>each week</w:t>
-      </w:r>
-      <w:r>
-        <w:t>ly use</w:t>
-      </w:r>
-      <w:r>
-        <w:t>.</w:t>
-      </w:r>
-      <w:r>
-        <w:t xml:space="preserve"> See </w:t>
-      </w:r>
-      <w:hyperlink r:id="rId8" w:anchor="projects" w:history="1">
+      <w:hyperlink r:id="rId8" w:history="1">
         <w:r>
           <w:rPr>
             <w:rStyle w:val="Hyperlink"/>
           </w:rPr>
-          <w:t>cricketsandcomb.org/#projects</w:t>
+          <w:t>cascadesteam.org</w:t>
         </w:r>
       </w:hyperlink>
-      <w:r>
-        <w:t>.</w:t>
-      </w:r>
     </w:p>
     <w:p>
       <w:pPr>
         <w:pStyle w:val="ListBullet"/>
       </w:pPr>
       <w:r>
-        <w:t>Designed modular, CLI-based system integrating into staff workflows; led incremental rollout and training.</w:t>
+        <w:t xml:space="preserve">Leading </w:t>
+      </w:r>
+      <w:r>
+        <w:t>the C</w:t>
+      </w:r>
+      <w:r>
+        <w:t xml:space="preserve">itizen </w:t>
+      </w:r>
+      <w:r>
+        <w:t>S</w:t>
+      </w:r>
+      <w:r>
+        <w:t>cience group’s development of computer-vision ETL tool for stormwater monitoring field observation datasheets</w:t>
+      </w:r>
+      <w:r>
+        <w:t>:</w:t>
       </w:r>
     </w:p>
     <w:p>
       <w:pPr>
         <w:pStyle w:val="ListBullet"/>
-      </w:pPr>
-      <w:r>
-        <w:t>Wrote complete documentation for non-technical users; maintain ongoing support based on user feedback.</w:t>
+        <w:tabs>
+          <w:tab w:val="clear" w:pos="360"/>
+          <w:tab w:val="num" w:pos="720"/>
+        </w:tabs>
+        <w:ind w:left="720"/>
+      </w:pPr>
+      <w:r>
+        <w:fldChar w:fldCharType="begin"/>
+      </w:r>
+      <w:r>
+        <w:instrText>HYPERLINK "https://github.com/crickets-and-comb/stormwater_monitoring_datasheet_extraction"</w:instrText>
+      </w:r>
+      <w:r>
+        <w:fldChar w:fldCharType="separate"/>
+      </w:r>
+      <w:r>
+        <w:rPr>
+          <w:rStyle w:val="Hyperlink"/>
+        </w:rPr>
+        <w:t>github.com/crickets-and-comb/stormwater_monitoring_datasheet_extraction</w:t>
+      </w:r>
+      <w:r>
+        <w:fldChar w:fldCharType="end"/>
       </w:r>
     </w:p>
     <w:p>
@@ -536,7 +584,19 @@
         <w:pStyle w:val="ListBullet"/>
       </w:pPr>
       <w:r>
-        <w:t>Implemented CI/CD, local + Docker testing, and reusable GitHub Actions workflows with high test coverage.</w:t>
+        <w:t xml:space="preserve">Integrating </w:t>
+      </w:r>
+      <w:r>
+        <w:t>DevOps</w:t>
+      </w:r>
+      <w:r>
+        <w:t xml:space="preserve"> tools and workflows </w:t>
+      </w:r>
+      <w:r>
+        <w:t>with</w:t>
+      </w:r>
+      <w:r>
+        <w:t xml:space="preserve"> Cascade STEAM infrastructure.</w:t>
       </w:r>
     </w:p>
     <w:p>
@@ -544,31 +604,25 @@
         <w:pStyle w:val="ListBullet"/>
       </w:pPr>
       <w:r>
-        <w:t xml:space="preserve">Released as an open-source project; maintain infrastructure </w:t>
-      </w:r>
-      <w:r>
-        <w:t>and</w:t>
-      </w:r>
-      <w:r>
-        <w:t xml:space="preserve"> </w:t>
-      </w:r>
-      <w:r>
-        <w:t>lead</w:t>
-      </w:r>
-      <w:r>
-        <w:t xml:space="preserve"> </w:t>
-      </w:r>
-      <w:r>
-        <w:t>collaborati</w:t>
-      </w:r>
-      <w:r>
-        <w:t>ve development</w:t>
-      </w:r>
-      <w:r>
-        <w:t xml:space="preserve"> at all skill levels</w:t>
-      </w:r>
-      <w:r>
-        <w:t>.</w:t>
+        <w:t>Consulting on</w:t>
+      </w:r>
+      <w:r>
+        <w:t xml:space="preserve"> selection of</w:t>
+      </w:r>
+      <w:r>
+        <w:t xml:space="preserve"> collaborative </w:t>
+      </w:r>
+      <w:r>
+        <w:t xml:space="preserve">and </w:t>
+      </w:r>
+      <w:r>
+        <w:t>project</w:t>
+      </w:r>
+      <w:r>
+        <w:t>-</w:t>
+      </w:r>
+      <w:r>
+        <w:t>management platforms.</w:t>
       </w:r>
     </w:p>
     <w:p>
@@ -576,13 +630,13 @@
         <w:pStyle w:val="Heading2"/>
       </w:pPr>
       <w:r>
-        <w:t xml:space="preserve">Research Engineer, </w:t>
-      </w:r>
-      <w:r>
-        <w:t xml:space="preserve">IHME – </w:t>
-      </w:r>
-      <w:r>
-        <w:t>Central Computation (GBD), Nov 2022–Oct 2024</w:t>
+        <w:t>Founder and Lead</w:t>
+      </w:r>
+      <w:r>
+        <w:t xml:space="preserve"> Engineer</w:t>
+      </w:r>
+      <w:r>
+        <w:t>, Crickets and Comb, Nov 2024–Present</w:t>
       </w:r>
     </w:p>
     <w:p>
@@ -590,13 +644,13 @@
         <w:pStyle w:val="ListBullet"/>
       </w:pPr>
       <w:r>
-        <w:t xml:space="preserve">Developed and maintained internal </w:t>
-      </w:r>
-      <w:r>
-        <w:t xml:space="preserve">Python and dev </w:t>
-      </w:r>
-      <w:r>
-        <w:t>tools for data modeling, versioning, access, and dev workflows.</w:t>
+        <w:t>Implemented</w:t>
+      </w:r>
+      <w:r>
+        <w:t xml:space="preserve"> and maintain</w:t>
+      </w:r>
+      <w:r>
+        <w:t xml:space="preserve"> reusable DevOps tools and workflows for local + Docker development and GitHub CI/CD.</w:t>
       </w:r>
     </w:p>
     <w:p>
@@ -604,10 +658,10 @@
         <w:pStyle w:val="ListBullet"/>
       </w:pPr>
       <w:r>
-        <w:t>Contributed to a large in-house Python ecosystem: features, bugfixes, major test coverage increases</w:t>
-      </w:r>
-      <w:r>
-        <w:t>, and documentation.</w:t>
+        <w:t>Onboard developers</w:t>
+      </w:r>
+      <w:r>
+        <w:t xml:space="preserve"> with documentation, presentations, and hands-on support.</w:t>
       </w:r>
     </w:p>
     <w:p>
@@ -615,204 +669,521 @@
         <w:pStyle w:val="ListBullet"/>
       </w:pPr>
       <w:r>
-        <w:t xml:space="preserve">Maintained Jenkins builds across ~100 packages; debugged issues across DBs, </w:t>
-      </w:r>
-      <w:r>
-        <w:t xml:space="preserve">Python </w:t>
-      </w:r>
-      <w:r>
-        <w:t>APIs</w:t>
-      </w:r>
-      <w:r>
-        <w:t>/CLIs</w:t>
-      </w:r>
-      <w:r>
-        <w:t xml:space="preserve">, Docker, </w:t>
-      </w:r>
-      <w:r>
-        <w:t xml:space="preserve">k8s, </w:t>
-      </w:r>
-      <w:r>
-        <w:t>and HPC.</w:t>
+        <w:t>Automated part of</w:t>
+      </w:r>
+      <w:r>
+        <w:t xml:space="preserve"> Bellingham</w:t>
+      </w:r>
+      <w:r>
+        <w:t xml:space="preserve"> </w:t>
+      </w:r>
+      <w:r>
+        <w:t>F</w:t>
+      </w:r>
+      <w:r>
+        <w:t>ood</w:t>
+      </w:r>
+      <w:r>
+        <w:t xml:space="preserve"> </w:t>
+      </w:r>
+      <w:r>
+        <w:t>B</w:t>
+      </w:r>
+      <w:r>
+        <w:t>ank</w:t>
+      </w:r>
+      <w:r>
+        <w:t>’s</w:t>
+      </w:r>
+      <w:r>
+        <w:t xml:space="preserve"> delivery </w:t>
+      </w:r>
+      <w:r>
+        <w:t>operations</w:t>
+      </w:r>
+      <w:r>
+        <w:t>, reducing several staff-hours with each weekly use</w:t>
+      </w:r>
+      <w:r>
+        <w:t>:</w:t>
       </w:r>
     </w:p>
     <w:p>
       <w:pPr>
         <w:pStyle w:val="ListBullet"/>
-      </w:pPr>
-      <w:r>
-        <w:t xml:space="preserve">Directly supported research teams: </w:t>
-      </w:r>
-      <w:r>
-        <w:t>I</w:t>
-      </w:r>
-      <w:r>
-        <w:t>nvestigated failed model runs, data access issues, and tooling gaps.</w:t>
+        <w:tabs>
+          <w:tab w:val="clear" w:pos="360"/>
+          <w:tab w:val="num" w:pos="720"/>
+        </w:tabs>
+        <w:ind w:left="720"/>
+      </w:pPr>
+      <w:r>
+        <w:fldChar w:fldCharType="begin"/>
+      </w:r>
+      <w:r>
+        <w:instrText>HYPERLINK "https://cricketsandcomb.org/" \l "projects"</w:instrText>
+      </w:r>
+      <w:r>
+        <w:fldChar w:fldCharType="separate"/>
+      </w:r>
+      <w:r>
+        <w:rPr>
+          <w:rStyle w:val="Hyperlink"/>
+        </w:rPr>
+        <w:t>cricketsandcomb.org/#projects</w:t>
+      </w:r>
+      <w:r>
+        <w:fldChar w:fldCharType="end"/>
       </w:r>
     </w:p>
     <w:p>
       <w:pPr>
         <w:pStyle w:val="ListBullet"/>
-      </w:pPr>
-      <w:r>
-        <w:t xml:space="preserve">Analyzed system usage and tool performance via </w:t>
-      </w:r>
-      <w:proofErr w:type="spellStart"/>
-      <w:r>
-        <w:t>ElasticSearch</w:t>
-      </w:r>
-      <w:proofErr w:type="spellEnd"/>
-      <w:r>
-        <w:t>; ran ad-hoc reports and built automated report.</w:t>
+        <w:tabs>
+          <w:tab w:val="clear" w:pos="360"/>
+          <w:tab w:val="num" w:pos="720"/>
+        </w:tabs>
+        <w:ind w:left="720"/>
+      </w:pPr>
+      <w:r>
+        <w:t xml:space="preserve">Designed </w:t>
+      </w:r>
+      <w:r>
+        <w:t xml:space="preserve">and implemented </w:t>
+      </w:r>
+      <w:r>
+        <w:t xml:space="preserve">an ETL </w:t>
+      </w:r>
+      <w:r>
+        <w:t>CLI</w:t>
+      </w:r>
+      <w:r>
+        <w:t xml:space="preserve"> </w:t>
+      </w:r>
+      <w:r>
+        <w:t>integrat</w:t>
+      </w:r>
+      <w:r>
+        <w:t>ed</w:t>
+      </w:r>
+      <w:r>
+        <w:t xml:space="preserve"> </w:t>
+      </w:r>
+      <w:r>
+        <w:t>with</w:t>
+      </w:r>
+      <w:r>
+        <w:t xml:space="preserve"> staff workflows</w:t>
+      </w:r>
+      <w:r>
+        <w:t xml:space="preserve"> and 3</w:t>
+      </w:r>
+      <w:r>
+        <w:rPr>
+          <w:vertAlign w:val="superscript"/>
+        </w:rPr>
+        <w:t>rd</w:t>
+      </w:r>
+      <w:r>
+        <w:t>-party API.</w:t>
       </w:r>
     </w:p>
     <w:p>
       <w:pPr>
-        <w:pStyle w:val="Heading2"/>
-      </w:pPr>
-      <w:r>
-        <w:t>Data Analyst, IHME – Pandemics Team, Nov 2021–Dec 2022</w:t>
+        <w:pStyle w:val="ListBullet"/>
+        <w:tabs>
+          <w:tab w:val="clear" w:pos="360"/>
+          <w:tab w:val="num" w:pos="720"/>
+        </w:tabs>
+        <w:ind w:left="720"/>
+      </w:pPr>
+      <w:r>
+        <w:t>Achieved high test coverage, by line count, problem space, and abstraction level.</w:t>
       </w:r>
     </w:p>
     <w:p>
       <w:pPr>
         <w:pStyle w:val="ListBullet"/>
-      </w:pPr>
-      <w:r>
-        <w:t>Owned multiple data pipelines for COVID-19 production and reporting; reduced key runtime by 65%.</w:t>
+        <w:tabs>
+          <w:tab w:val="clear" w:pos="360"/>
+          <w:tab w:val="num" w:pos="720"/>
+        </w:tabs>
+        <w:ind w:left="720"/>
+      </w:pPr>
+      <w:r>
+        <w:t>L</w:t>
+      </w:r>
+      <w:r>
+        <w:t xml:space="preserve">ed incremental design, rollout, and </w:t>
+      </w:r>
+      <w:r>
+        <w:t xml:space="preserve">user </w:t>
+      </w:r>
+      <w:r>
+        <w:t>training.</w:t>
       </w:r>
     </w:p>
     <w:p>
       <w:pPr>
         <w:pStyle w:val="ListBullet"/>
-      </w:pPr>
-      <w:r>
-        <w:t>Refactored vaccine and booster models for maintainability and extensibility.</w:t>
+        <w:tabs>
+          <w:tab w:val="clear" w:pos="360"/>
+          <w:tab w:val="num" w:pos="720"/>
+        </w:tabs>
+        <w:ind w:left="720"/>
+      </w:pPr>
+      <w:r>
+        <w:t xml:space="preserve">Wrote </w:t>
+      </w:r>
+      <w:r>
+        <w:t xml:space="preserve">and deployed </w:t>
+      </w:r>
+      <w:r>
+        <w:t>technical and non-technical documentation</w:t>
+      </w:r>
+      <w:r>
+        <w:t>.</w:t>
       </w:r>
     </w:p>
     <w:p>
       <w:pPr>
         <w:pStyle w:val="ListBullet"/>
-      </w:pPr>
-      <w:r>
-        <w:t xml:space="preserve">Built diagnostic tools </w:t>
-      </w:r>
-      <w:r>
-        <w:t xml:space="preserve">and plots, with </w:t>
-      </w:r>
-      <w:r>
-        <w:t>automated reporting for data QC</w:t>
-      </w:r>
-      <w:r>
-        <w:t>; inspected and cleaned data.</w:t>
+        <w:tabs>
+          <w:tab w:val="clear" w:pos="360"/>
+          <w:tab w:val="num" w:pos="720"/>
+        </w:tabs>
+        <w:ind w:left="720"/>
+      </w:pPr>
+      <w:r>
+        <w:t>M</w:t>
+      </w:r>
+      <w:r>
+        <w:t xml:space="preserve">aintain ongoing </w:t>
+      </w:r>
+      <w:r>
+        <w:t xml:space="preserve">user </w:t>
+      </w:r>
+      <w:r>
+        <w:t>support</w:t>
+      </w:r>
+      <w:r>
+        <w:t xml:space="preserve"> and dependency management</w:t>
+      </w:r>
+      <w:r>
+        <w:t>.</w:t>
       </w:r>
     </w:p>
     <w:p>
       <w:pPr>
         <w:pStyle w:val="ListBullet"/>
-      </w:pPr>
-      <w:r>
-        <w:t>Led early UGE-to-</w:t>
-      </w:r>
-      <w:proofErr w:type="spellStart"/>
-      <w:r>
-        <w:t>Slurm</w:t>
-      </w:r>
-      <w:proofErr w:type="spellEnd"/>
-      <w:r>
-        <w:t xml:space="preserve"> transition for production jobs.</w:t>
+        <w:tabs>
+          <w:tab w:val="clear" w:pos="360"/>
+        </w:tabs>
+        <w:ind w:left="720"/>
+      </w:pPr>
+      <w:r>
+        <w:t>Released as open-source project; lead collaborative development at all skill levels.</w:t>
       </w:r>
     </w:p>
     <w:p>
       <w:pPr>
-        <w:pStyle w:val="ListBullet"/>
-      </w:pPr>
-      <w:r>
-        <w:t>Built ETL pipeline in R of national data into standardized, versioned output.</w:t>
+        <w:pStyle w:val="Heading2"/>
+      </w:pPr>
+      <w:r>
+        <w:t xml:space="preserve">Research Engineer, </w:t>
+      </w:r>
+      <w:r>
+        <w:t xml:space="preserve">IHME – </w:t>
+      </w:r>
+      <w:r>
+        <w:t>Central Computation (GBD), Nov 2022–Oct 2024</w:t>
       </w:r>
     </w:p>
     <w:p>
       <w:pPr>
         <w:pStyle w:val="ListBullet"/>
       </w:pPr>
-      <w:r>
-        <w:t>Produced executive reports for world leaders</w:t>
-      </w:r>
-      <w:r>
-        <w:t xml:space="preserve">, </w:t>
-      </w:r>
-      <w:r>
-        <w:t>running</w:t>
-      </w:r>
-      <w:r>
-        <w:t xml:space="preserve"> ETL</w:t>
-      </w:r>
-      <w:r>
-        <w:t xml:space="preserve"> into R Markdown</w:t>
-      </w:r>
-      <w:r>
-        <w:t xml:space="preserve"> </w:t>
-      </w:r>
-      <w:r>
-        <w:t>for</w:t>
-      </w:r>
-      <w:r>
-        <w:t xml:space="preserve"> PDFs</w:t>
-      </w:r>
-      <w:r>
-        <w:t xml:space="preserve">; </w:t>
-      </w:r>
-      <w:r>
-        <w:t>adapt</w:t>
-      </w:r>
-      <w:r>
-        <w:t>ed</w:t>
-      </w:r>
-      <w:r>
-        <w:t xml:space="preserve"> to changing model outputs and </w:t>
-      </w:r>
-      <w:r>
-        <w:t>feature</w:t>
-      </w:r>
-      <w:r>
-        <w:t xml:space="preserve"> requests.</w:t>
-      </w:r>
+      <w:hyperlink r:id="rId9" w:history="1">
+        <w:r>
+          <w:rPr>
+            <w:rStyle w:val="Hyperlink"/>
+          </w:rPr>
+          <w:t>www.healthdata.org/research-analysis/gbd</w:t>
+        </w:r>
+      </w:hyperlink>
     </w:p>
     <w:p>
       <w:pPr>
-        <w:pStyle w:val="Heading1"/>
-      </w:pPr>
-      <w:r>
-        <w:t>Education</w:t>
+        <w:pStyle w:val="ListBullet"/>
+      </w:pPr>
+      <w:r>
+        <w:t xml:space="preserve">Developed and maintained internal </w:t>
+      </w:r>
+      <w:r>
+        <w:t xml:space="preserve">Python and dev </w:t>
+      </w:r>
+      <w:r>
+        <w:t>tools for data modeling, versioning, access, and dev workflows.</w:t>
       </w:r>
     </w:p>
     <w:p>
-      <w:r>
-        <w:t>B.S., Data</w:t>
-      </w:r>
-      <w:r>
-        <w:t>base</w:t>
-      </w:r>
-      <w:r>
-        <w:t xml:space="preserve"> Management and Data Analytics – Western Governors University</w:t>
+      <w:pPr>
+        <w:pStyle w:val="ListBullet"/>
+      </w:pPr>
+      <w:r>
+        <w:t>Contributed to a large in-house Python ecosystem: features, bugfixes, major test coverage increases</w:t>
+      </w:r>
+      <w:r>
+        <w:t>, and documentation.</w:t>
       </w:r>
     </w:p>
     <w:p>
-      <w:r>
-        <w:t>B.A., Critical Studies and Pedagogy – The Evergreen State College</w:t>
+      <w:pPr>
+        <w:pStyle w:val="ListBullet"/>
+      </w:pPr>
+      <w:r>
+        <w:t xml:space="preserve">Maintained Jenkins builds across ~100 packages; debugged issues across DBs, </w:t>
+      </w:r>
+      <w:r>
+        <w:t xml:space="preserve">Python </w:t>
+      </w:r>
+      <w:r>
+        <w:t>APIs</w:t>
+      </w:r>
+      <w:r>
+        <w:t>/CLIs</w:t>
+      </w:r>
+      <w:r>
+        <w:t xml:space="preserve">, Docker, </w:t>
+      </w:r>
+      <w:r>
+        <w:t xml:space="preserve">k8s, </w:t>
+      </w:r>
+      <w:r>
+        <w:t>and HPC.</w:t>
       </w:r>
     </w:p>
     <w:p>
       <w:pPr>
-        <w:pStyle w:val="Heading1"/>
-      </w:pPr>
-      <w:r>
-        <w:t>Certifications</w:t>
+        <w:pStyle w:val="ListBullet"/>
+      </w:pPr>
+      <w:r>
+        <w:t xml:space="preserve">Directly supported research teams: </w:t>
+      </w:r>
+      <w:r>
+        <w:t>I</w:t>
+      </w:r>
+      <w:r>
+        <w:t>nvestigated failed model runs, data access issues, and tooling gaps.</w:t>
       </w:r>
     </w:p>
     <w:p>
       <w:pPr>
         <w:pStyle w:val="ListBullet"/>
+      </w:pPr>
+      <w:r>
+        <w:t xml:space="preserve">Analyzed system usage and tool performance via </w:t>
+      </w:r>
+      <w:proofErr w:type="spellStart"/>
+      <w:r>
+        <w:t>ElasticSearch</w:t>
+      </w:r>
+      <w:proofErr w:type="spellEnd"/>
+      <w:r>
+        <w:t>; ran ad-hoc reports and built automated report.</w:t>
+      </w:r>
+    </w:p>
+    <w:p>
+      <w:pPr>
+        <w:pStyle w:val="Heading2"/>
+      </w:pPr>
+      <w:r>
+        <w:t>Data Analyst, IHME – Pandemics Team, Nov 2021–Dec 2022</w:t>
+      </w:r>
+    </w:p>
+    <w:p>
+      <w:pPr>
+        <w:pStyle w:val="ListBullet"/>
+      </w:pPr>
+      <w:r>
+        <w:t>Owned multiple</w:t>
+      </w:r>
+      <w:r>
+        <w:t xml:space="preserve"> data</w:t>
+      </w:r>
+      <w:r>
+        <w:t xml:space="preserve"> pipelines for COVID-19 production; reduced key runtime by 65%.</w:t>
+      </w:r>
+    </w:p>
+    <w:p>
+      <w:pPr>
+        <w:pStyle w:val="ListBullet"/>
+      </w:pPr>
+      <w:r>
+        <w:t>Refactored vaccine and booster models for maintainability and extensibility.</w:t>
+      </w:r>
+    </w:p>
+    <w:p>
+      <w:pPr>
+        <w:pStyle w:val="ListBullet"/>
+      </w:pPr>
+      <w:r>
+        <w:t>Built diagnostic</w:t>
+      </w:r>
+      <w:r>
+        <w:t xml:space="preserve">s, with </w:t>
+      </w:r>
+      <w:r>
+        <w:t>automated reporting for data QC</w:t>
+      </w:r>
+      <w:r>
+        <w:t>; inspected and cleaned data.</w:t>
+      </w:r>
+    </w:p>
+    <w:p>
+      <w:pPr>
+        <w:pStyle w:val="ListBullet"/>
+      </w:pPr>
+      <w:r>
+        <w:t>Led early UGE-to-</w:t>
+      </w:r>
+      <w:proofErr w:type="spellStart"/>
+      <w:r>
+        <w:t>Slurm</w:t>
+      </w:r>
+      <w:proofErr w:type="spellEnd"/>
+      <w:r>
+        <w:t xml:space="preserve"> transition for production jobs.</w:t>
+      </w:r>
+    </w:p>
+    <w:p>
+      <w:pPr>
+        <w:pStyle w:val="ListBullet"/>
+      </w:pPr>
+      <w:r>
+        <w:t>Built ETL pipeline in R of national data into</w:t>
+      </w:r>
+      <w:r>
+        <w:t xml:space="preserve"> </w:t>
+      </w:r>
+      <w:proofErr w:type="spellStart"/>
+      <w:r>
+        <w:t>crosswalked</w:t>
+      </w:r>
+      <w:proofErr w:type="spellEnd"/>
+      <w:r>
+        <w:t>, versioned output.</w:t>
+      </w:r>
+    </w:p>
+    <w:p>
+      <w:pPr>
+        <w:pStyle w:val="ListBullet"/>
+        <w:tabs>
+          <w:tab w:val="clear" w:pos="360"/>
+        </w:tabs>
+      </w:pPr>
+      <w:r>
+        <w:t>Produced executive reports for world leaders</w:t>
+      </w:r>
+      <w:r>
+        <w:t xml:space="preserve">, </w:t>
+      </w:r>
+      <w:r>
+        <w:t>running</w:t>
+      </w:r>
+      <w:r>
+        <w:t xml:space="preserve"> ETL</w:t>
+      </w:r>
+      <w:r>
+        <w:t xml:space="preserve"> into R Markdown</w:t>
+      </w:r>
+      <w:r>
+        <w:t xml:space="preserve"> </w:t>
+      </w:r>
+      <w:r>
+        <w:t>for</w:t>
+      </w:r>
+      <w:r>
+        <w:t xml:space="preserve"> PDFs</w:t>
+      </w:r>
+      <w:r>
+        <w:t xml:space="preserve">; </w:t>
+      </w:r>
+      <w:r>
+        <w:t>adapt</w:t>
+      </w:r>
+      <w:r>
+        <w:t>ed</w:t>
+      </w:r>
+      <w:r>
+        <w:t xml:space="preserve"> to changing model outputs and </w:t>
+      </w:r>
+      <w:r>
+        <w:t>feature</w:t>
+      </w:r>
+      <w:r>
+        <w:t xml:space="preserve"> requests</w:t>
+      </w:r>
+      <w:r>
+        <w:t>:</w:t>
+      </w:r>
+    </w:p>
+    <w:p>
+      <w:pPr>
+        <w:pStyle w:val="ListBullet"/>
+        <w:tabs>
+          <w:tab w:val="clear" w:pos="360"/>
+        </w:tabs>
+        <w:ind w:left="720"/>
+      </w:pPr>
+      <w:hyperlink r:id="rId10" w:history="1">
+        <w:r>
+          <w:rPr>
+            <w:rStyle w:val="Hyperlink"/>
+          </w:rPr>
+          <w:t>www.healthdata.org/research-analysis/diseases-injuries/covid/policy-briefings</w:t>
+        </w:r>
+      </w:hyperlink>
+    </w:p>
+    <w:p>
+      <w:pPr>
+        <w:pStyle w:val="Heading1"/>
+      </w:pPr>
+      <w:r>
+        <w:t>Education</w:t>
+      </w:r>
+    </w:p>
+    <w:p>
+      <w:pPr>
+        <w:spacing w:before="240"/>
+      </w:pPr>
+      <w:r>
+        <w:t>B.S., Data</w:t>
+      </w:r>
+      <w:r>
+        <w:t>base</w:t>
+      </w:r>
+      <w:r>
+        <w:t xml:space="preserve"> Management and Data Analytics – Western Governors University</w:t>
+      </w:r>
+    </w:p>
+    <w:p>
+      <w:r>
+        <w:t>B.A., Critical Studies and Pedagogy – The Evergreen State College</w:t>
+      </w:r>
+    </w:p>
+    <w:p>
+      <w:pPr>
+        <w:pStyle w:val="Heading1"/>
+      </w:pPr>
+      <w:r>
+        <w:t>Certifications</w:t>
+      </w:r>
+    </w:p>
+    <w:p>
+      <w:pPr>
+        <w:pStyle w:val="ListBullet"/>
+        <w:spacing w:before="240"/>
       </w:pPr>
       <w:r>
         <w:t>Quantum Computing (</w:t>
@@ -1015,7 +1386,7 @@
   <w:abstractNum w:abstractNumId="8" w15:restartNumberingAfterBreak="0">
     <w:nsid w:val="FFFFFF89"/>
     <w:multiLevelType w:val="singleLevel"/>
-    <w:tmpl w:val="817024E0"/>
+    <w:tmpl w:val="6B90122A"/>
     <w:lvl w:ilvl="0">
       <w:start w:val="1"/>
       <w:numFmt w:val="bullet"/>
@@ -1666,7 +2037,6 @@
   <w:style w:type="character" w:default="1" w:styleId="DefaultParagraphFont">
     <w:name w:val="Default Paragraph Font"/>
     <w:uiPriority w:val="1"/>
-    <w:semiHidden/>
     <w:unhideWhenUsed/>
   </w:style>
   <w:style w:type="table" w:default="1" w:styleId="TableNormal">

</xml_diff>

<commit_message>
Feature/kaleb coberly/reframe volunteer work (#24)
Reframes volunteer work in terms of my roles in Crickets and Comb and
Cascade STEAM, expanding it into the third page.
Expands portfolio section on home page to include IHME and Tableau.
Differentiates personal and CnC GitHub profiles, removes GitHub link
from top.
Adds more portfolio links on homepage and in resumes.
Cleans up HTML structure and links.
Rewords a little.
</commit_message>
<xml_diff>
--- a/Kaleb_Coberly_resume.docx
+++ b/Kaleb_Coberly_resume.docx
@@ -61,11 +61,11 @@
       </w:r>
     </w:p>
     <w:p>
-      <w:r>
-        <w:t>Data engineer, b</w:t>
-      </w:r>
-      <w:r>
-        <w:t>ackend software</w:t>
+      <w:pPr>
+        <w:spacing w:before="240"/>
+      </w:pPr>
+      <w:r>
+        <w:t>Data engineer, backend software</w:t>
       </w:r>
       <w:r>
         <w:t xml:space="preserve"> engineer</w:t>
@@ -96,6 +96,9 @@
       </w:r>
       <w:r>
         <w:t xml:space="preserve"> use data</w:t>
+      </w:r>
+      <w:r>
+        <w:t xml:space="preserve"> better</w:t>
       </w:r>
       <w:r>
         <w:t>. Supports users</w:t>
@@ -163,6 +166,7 @@
     <w:p>
       <w:pPr>
         <w:pStyle w:val="ListBullet"/>
+        <w:spacing w:before="240"/>
       </w:pPr>
       <w:r>
         <w:rPr>
@@ -478,32 +482,214 @@
         <w:pStyle w:val="Heading2"/>
       </w:pPr>
       <w:r>
-        <w:t>Volunteer Software Engineer, Bellingham Food Bank, Nov 2024–Present</w:t>
+        <w:t xml:space="preserve">Advisory Board Member and </w:t>
+      </w:r>
+      <w:r>
+        <w:t xml:space="preserve">Citizen Science </w:t>
+      </w:r>
+      <w:r>
+        <w:t>Volunteer</w:t>
+      </w:r>
+      <w:r>
+        <w:t xml:space="preserve"> Engineer</w:t>
+      </w:r>
+      <w:r>
+        <w:t>, Cascade STEAM, April 2025–Present</w:t>
       </w:r>
     </w:p>
     <w:p>
       <w:pPr>
         <w:pStyle w:val="ListBullet"/>
       </w:pPr>
-      <w:r>
-        <w:t xml:space="preserve">Built and deployed a tool to automate delivery planning, reducing staff workload by several hours </w:t>
-      </w:r>
-      <w:r>
-        <w:t xml:space="preserve">with </w:t>
-      </w:r>
-      <w:r>
-        <w:t>each week</w:t>
-      </w:r>
-      <w:r>
-        <w:t>ly use</w:t>
-      </w:r>
-      <w:r>
-        <w:t>.</w:t>
-      </w:r>
-      <w:r>
-        <w:t xml:space="preserve"> See </w:t>
-      </w:r>
-      <w:hyperlink r:id="rId8" w:anchor="projects" w:history="1">
+      <w:hyperlink r:id="rId8" w:history="1">
+        <w:r>
+          <w:rPr>
+            <w:rStyle w:val="Hyperlink"/>
+          </w:rPr>
+          <w:t>cascadesteam.org</w:t>
+        </w:r>
+      </w:hyperlink>
+    </w:p>
+    <w:p>
+      <w:pPr>
+        <w:pStyle w:val="ListBullet"/>
+      </w:pPr>
+      <w:r>
+        <w:t xml:space="preserve">Leading </w:t>
+      </w:r>
+      <w:r>
+        <w:t>the C</w:t>
+      </w:r>
+      <w:r>
+        <w:t xml:space="preserve">itizen </w:t>
+      </w:r>
+      <w:r>
+        <w:t>S</w:t>
+      </w:r>
+      <w:r>
+        <w:t>cience group’s development of computer-vision ETL tool for stormwater monitoring field observation datasheets</w:t>
+      </w:r>
+      <w:r>
+        <w:t>:</w:t>
+      </w:r>
+    </w:p>
+    <w:p>
+      <w:pPr>
+        <w:pStyle w:val="ListBullet"/>
+        <w:tabs>
+          <w:tab w:val="clear" w:pos="360"/>
+          <w:tab w:val="num" w:pos="720"/>
+        </w:tabs>
+        <w:ind w:left="720"/>
+      </w:pPr>
+      <w:hyperlink r:id="rId9" w:history="1">
+        <w:r>
+          <w:rPr>
+            <w:rStyle w:val="Hyperlink"/>
+          </w:rPr>
+          <w:t>github.com/crickets-and-comb/stormwater_monitoring_datasheet_extraction</w:t>
+        </w:r>
+      </w:hyperlink>
+    </w:p>
+    <w:p>
+      <w:pPr>
+        <w:pStyle w:val="ListBullet"/>
+      </w:pPr>
+      <w:r>
+        <w:t xml:space="preserve">Integrating </w:t>
+      </w:r>
+      <w:r>
+        <w:t>DevOps</w:t>
+      </w:r>
+      <w:r>
+        <w:t xml:space="preserve"> tools and workflows </w:t>
+      </w:r>
+      <w:r>
+        <w:t>with</w:t>
+      </w:r>
+      <w:r>
+        <w:t xml:space="preserve"> Cascade STEAM infrastructure.</w:t>
+      </w:r>
+    </w:p>
+    <w:p>
+      <w:pPr>
+        <w:pStyle w:val="ListBullet"/>
+      </w:pPr>
+      <w:r>
+        <w:t>Consulting on</w:t>
+      </w:r>
+      <w:r>
+        <w:t xml:space="preserve"> selection of</w:t>
+      </w:r>
+      <w:r>
+        <w:t xml:space="preserve"> collaborative </w:t>
+      </w:r>
+      <w:r>
+        <w:t xml:space="preserve">and </w:t>
+      </w:r>
+      <w:r>
+        <w:t>project</w:t>
+      </w:r>
+      <w:r>
+        <w:t>-</w:t>
+      </w:r>
+      <w:r>
+        <w:t>management platforms.</w:t>
+      </w:r>
+    </w:p>
+    <w:p>
+      <w:pPr>
+        <w:pStyle w:val="Heading2"/>
+      </w:pPr>
+      <w:r>
+        <w:t>Founder and Lead</w:t>
+      </w:r>
+      <w:r>
+        <w:t xml:space="preserve"> Engineer</w:t>
+      </w:r>
+      <w:r>
+        <w:t>, Crickets and Comb, Nov 2024–Present</w:t>
+      </w:r>
+    </w:p>
+    <w:p>
+      <w:pPr>
+        <w:pStyle w:val="ListBullet"/>
+      </w:pPr>
+      <w:r>
+        <w:t>Implemented</w:t>
+      </w:r>
+      <w:r>
+        <w:t xml:space="preserve"> and maintain</w:t>
+      </w:r>
+      <w:r>
+        <w:t xml:space="preserve"> reusable DevOps tools and workflows for local + Docker development and GitHub CI/CD.</w:t>
+      </w:r>
+    </w:p>
+    <w:p>
+      <w:pPr>
+        <w:pStyle w:val="ListBullet"/>
+      </w:pPr>
+      <w:r>
+        <w:t>Onboard developers</w:t>
+      </w:r>
+      <w:r>
+        <w:t xml:space="preserve"> with documentation, presentations, and hands-on support.</w:t>
+      </w:r>
+    </w:p>
+    <w:p>
+      <w:pPr>
+        <w:pStyle w:val="ListBullet"/>
+      </w:pPr>
+      <w:r>
+        <w:t>Automated part of</w:t>
+      </w:r>
+      <w:r>
+        <w:t xml:space="preserve"> Bellingham</w:t>
+      </w:r>
+      <w:r>
+        <w:t xml:space="preserve"> </w:t>
+      </w:r>
+      <w:r>
+        <w:t>F</w:t>
+      </w:r>
+      <w:r>
+        <w:t>ood</w:t>
+      </w:r>
+      <w:r>
+        <w:t xml:space="preserve"> </w:t>
+      </w:r>
+      <w:r>
+        <w:t>B</w:t>
+      </w:r>
+      <w:r>
+        <w:t>ank</w:t>
+      </w:r>
+      <w:r>
+        <w:t>’s</w:t>
+      </w:r>
+      <w:r>
+        <w:t xml:space="preserve"> delivery </w:t>
+      </w:r>
+      <w:r>
+        <w:t>operations</w:t>
+      </w:r>
+      <w:r>
+        <w:t>, reducing several staff-hours with each weekly use</w:t>
+      </w:r>
+      <w:r>
+        <w:t>:</w:t>
+      </w:r>
+    </w:p>
+    <w:p>
+      <w:pPr>
+        <w:pStyle w:val="ListBullet"/>
+        <w:tabs>
+          <w:tab w:val="clear" w:pos="360"/>
+          <w:tab w:val="num" w:pos="720"/>
+        </w:tabs>
+        <w:ind w:left="720"/>
+      </w:pPr>
+      <w:hyperlink r:id="rId10" w:anchor="projects" w:history="1">
         <w:r>
           <w:rPr>
             <w:rStyle w:val="Hyperlink"/>
@@ -511,61 +697,111 @@
           <w:t>cricketsandcomb.org/#projects</w:t>
         </w:r>
       </w:hyperlink>
-      <w:r>
-        <w:t>.</w:t>
-      </w:r>
     </w:p>
     <w:p>
       <w:pPr>
         <w:pStyle w:val="ListBullet"/>
-      </w:pPr>
-      <w:r>
-        <w:t>Designed modular, CLI-based system integrating into staff workflows; led incremental rollout and training.</w:t>
+        <w:tabs>
+          <w:tab w:val="clear" w:pos="360"/>
+          <w:tab w:val="num" w:pos="720"/>
+        </w:tabs>
+        <w:ind w:left="720"/>
+      </w:pPr>
+      <w:r>
+        <w:t xml:space="preserve">Designed </w:t>
+      </w:r>
+      <w:r>
+        <w:t xml:space="preserve">and implemented </w:t>
+      </w:r>
+      <w:r>
+        <w:t xml:space="preserve">an ETL </w:t>
+      </w:r>
+      <w:r>
+        <w:t>CLI</w:t>
+      </w:r>
+      <w:r>
+        <w:t xml:space="preserve"> </w:t>
+      </w:r>
+      <w:r>
+        <w:t>integrat</w:t>
+      </w:r>
+      <w:r>
+        <w:t>ed</w:t>
+      </w:r>
+      <w:r>
+        <w:t xml:space="preserve"> </w:t>
+      </w:r>
+      <w:r>
+        <w:t>with</w:t>
+      </w:r>
+      <w:r>
+        <w:t xml:space="preserve"> staff workflows</w:t>
+      </w:r>
+      <w:r>
+        <w:t xml:space="preserve"> and 3</w:t>
+      </w:r>
+      <w:r>
+        <w:rPr>
+          <w:vertAlign w:val="superscript"/>
+        </w:rPr>
+        <w:t>rd</w:t>
+      </w:r>
+      <w:r>
+        <w:t>-party API.</w:t>
       </w:r>
     </w:p>
     <w:p>
       <w:pPr>
         <w:pStyle w:val="ListBullet"/>
-      </w:pPr>
-      <w:r>
-        <w:t>Wrote complete documentation for non-technical users; maintain ongoing support based on user feedback.</w:t>
+        <w:tabs>
+          <w:tab w:val="clear" w:pos="360"/>
+          <w:tab w:val="num" w:pos="720"/>
+        </w:tabs>
+        <w:ind w:left="720"/>
+      </w:pPr>
+      <w:r>
+        <w:t>Achieved high test coverage, by line count, problem space, and abstraction level.</w:t>
       </w:r>
     </w:p>
     <w:p>
       <w:pPr>
         <w:pStyle w:val="ListBullet"/>
-      </w:pPr>
-      <w:r>
-        <w:t>Implemented CI/CD, local + Docker testing, and reusable GitHub Actions workflows with high test coverage.</w:t>
+        <w:tabs>
+          <w:tab w:val="clear" w:pos="360"/>
+          <w:tab w:val="num" w:pos="720"/>
+        </w:tabs>
+        <w:ind w:left="720"/>
+      </w:pPr>
+      <w:r>
+        <w:t>L</w:t>
+      </w:r>
+      <w:r>
+        <w:t xml:space="preserve">ed incremental design, rollout, and </w:t>
+      </w:r>
+      <w:r>
+        <w:t xml:space="preserve">user </w:t>
+      </w:r>
+      <w:r>
+        <w:t>training.</w:t>
       </w:r>
     </w:p>
     <w:p>
       <w:pPr>
         <w:pStyle w:val="ListBullet"/>
-      </w:pPr>
-      <w:r>
-        <w:t xml:space="preserve">Released as an open-source project; maintain infrastructure </w:t>
-      </w:r>
-      <w:r>
-        <w:t>and</w:t>
-      </w:r>
-      <w:r>
-        <w:t xml:space="preserve"> </w:t>
-      </w:r>
-      <w:r>
-        <w:t>lead</w:t>
-      </w:r>
-      <w:r>
-        <w:t xml:space="preserve"> </w:t>
-      </w:r>
-      <w:r>
-        <w:t>collaborati</w:t>
-      </w:r>
-      <w:r>
-        <w:t>ve development</w:t>
-      </w:r>
-      <w:r>
-        <w:t xml:space="preserve"> at all skill levels</w:t>
+        <w:tabs>
+          <w:tab w:val="clear" w:pos="360"/>
+          <w:tab w:val="num" w:pos="720"/>
+        </w:tabs>
+        <w:ind w:left="720"/>
+      </w:pPr>
+      <w:r>
+        <w:t xml:space="preserve">Wrote </w:t>
+      </w:r>
+      <w:r>
+        <w:t xml:space="preserve">and deployed </w:t>
+      </w:r>
+      <w:r>
+        <w:t>technical and non-technical documentation</w:t>
       </w:r>
       <w:r>
         <w:t>.</w:t>
@@ -573,41 +809,56 @@
     </w:p>
     <w:p>
       <w:pPr>
-        <w:pStyle w:val="Heading2"/>
-      </w:pPr>
-      <w:r>
-        <w:t xml:space="preserve">Research Engineer, </w:t>
-      </w:r>
-      <w:r>
-        <w:t xml:space="preserve">IHME – </w:t>
-      </w:r>
-      <w:r>
-        <w:t>Central Computation (GBD), Nov 2022–Oct 2024</w:t>
+        <w:pStyle w:val="ListBullet"/>
+        <w:tabs>
+          <w:tab w:val="clear" w:pos="360"/>
+          <w:tab w:val="num" w:pos="720"/>
+        </w:tabs>
+        <w:ind w:left="720"/>
+      </w:pPr>
+      <w:r>
+        <w:t>M</w:t>
+      </w:r>
+      <w:r>
+        <w:t xml:space="preserve">aintain ongoing </w:t>
+      </w:r>
+      <w:r>
+        <w:t xml:space="preserve">user </w:t>
+      </w:r>
+      <w:r>
+        <w:t>support</w:t>
+      </w:r>
+      <w:r>
+        <w:t xml:space="preserve"> and dependency management</w:t>
+      </w:r>
+      <w:r>
+        <w:t>.</w:t>
       </w:r>
     </w:p>
     <w:p>
       <w:pPr>
         <w:pStyle w:val="ListBullet"/>
-      </w:pPr>
-      <w:r>
-        <w:t xml:space="preserve">Developed and maintained internal </w:t>
-      </w:r>
-      <w:r>
-        <w:t xml:space="preserve">Python and dev </w:t>
-      </w:r>
-      <w:r>
-        <w:t>tools for data modeling, versioning, access, and dev workflows.</w:t>
+        <w:tabs>
+          <w:tab w:val="clear" w:pos="360"/>
+        </w:tabs>
+        <w:ind w:left="720"/>
+      </w:pPr>
+      <w:r>
+        <w:t>Released as open-source project; lead collaborative development at all skill levels.</w:t>
       </w:r>
     </w:p>
     <w:p>
       <w:pPr>
-        <w:pStyle w:val="ListBullet"/>
-      </w:pPr>
-      <w:r>
-        <w:t>Contributed to a large in-house Python ecosystem: features, bugfixes, major test coverage increases</w:t>
-      </w:r>
-      <w:r>
-        <w:t>, and documentation.</w:t>
+        <w:pStyle w:val="Heading2"/>
+      </w:pPr>
+      <w:r>
+        <w:t xml:space="preserve">Research Engineer, </w:t>
+      </w:r>
+      <w:r>
+        <w:t xml:space="preserve">IHME – </w:t>
+      </w:r>
+      <w:r>
+        <w:t>Central Computation (GBD), Nov 2022–Oct 2024</w:t>
       </w:r>
     </w:p>
     <w:p>
@@ -615,25 +866,22 @@
         <w:pStyle w:val="ListBullet"/>
       </w:pPr>
       <w:r>
-        <w:t xml:space="preserve">Maintained Jenkins builds across ~100 packages; debugged issues across DBs, </w:t>
-      </w:r>
-      <w:r>
-        <w:t xml:space="preserve">Python </w:t>
-      </w:r>
-      <w:r>
-        <w:t>APIs</w:t>
-      </w:r>
-      <w:r>
-        <w:t>/CLIs</w:t>
-      </w:r>
-      <w:r>
-        <w:t xml:space="preserve">, Docker, </w:t>
-      </w:r>
-      <w:r>
-        <w:t xml:space="preserve">k8s, </w:t>
-      </w:r>
-      <w:r>
-        <w:t>and HPC.</w:t>
+        <w:fldChar w:fldCharType="begin"/>
+      </w:r>
+      <w:r>
+        <w:instrText>HYPERLINK "https://www.healthdata.org/research-analysis/gbd"</w:instrText>
+      </w:r>
+      <w:r>
+        <w:fldChar w:fldCharType="separate"/>
+      </w:r>
+      <w:r>
+        <w:rPr>
+          <w:rStyle w:val="Hyperlink"/>
+        </w:rPr>
+        <w:t>www.healthdata.org/research-analysis/gbd</w:t>
+      </w:r>
+      <w:r>
+        <w:fldChar w:fldCharType="end"/>
       </w:r>
     </w:p>
     <w:p>
@@ -641,13 +889,13 @@
         <w:pStyle w:val="ListBullet"/>
       </w:pPr>
       <w:r>
-        <w:t xml:space="preserve">Directly supported research teams: </w:t>
-      </w:r>
-      <w:r>
-        <w:t>I</w:t>
-      </w:r>
-      <w:r>
-        <w:t>nvestigated failed model runs, data access issues, and tooling gaps.</w:t>
+        <w:t xml:space="preserve">Developed and maintained internal </w:t>
+      </w:r>
+      <w:r>
+        <w:t xml:space="preserve">Python and dev </w:t>
+      </w:r>
+      <w:r>
+        <w:t>tools for data modeling, versioning, access, and dev workflows.</w:t>
       </w:r>
     </w:p>
     <w:p>
@@ -655,23 +903,36 @@
         <w:pStyle w:val="ListBullet"/>
       </w:pPr>
       <w:r>
-        <w:t xml:space="preserve">Analyzed system usage and tool performance via </w:t>
-      </w:r>
-      <w:proofErr w:type="spellStart"/>
-      <w:r>
-        <w:t>ElasticSearch</w:t>
-      </w:r>
-      <w:proofErr w:type="spellEnd"/>
-      <w:r>
-        <w:t>; ran ad-hoc reports and built automated report.</w:t>
+        <w:t>Contributed to a large in-house Python ecosystem: features, bugfixes, major test coverage increases</w:t>
+      </w:r>
+      <w:r>
+        <w:t>, and documentation.</w:t>
       </w:r>
     </w:p>
     <w:p>
       <w:pPr>
-        <w:pStyle w:val="Heading2"/>
-      </w:pPr>
-      <w:r>
-        <w:t>Data Analyst, IHME – Pandemics Team, Nov 2021–Dec 2022</w:t>
+        <w:pStyle w:val="ListBullet"/>
+      </w:pPr>
+      <w:r>
+        <w:t xml:space="preserve">Maintained Jenkins builds across ~100 packages; debugged issues across DBs, </w:t>
+      </w:r>
+      <w:r>
+        <w:t xml:space="preserve">Python </w:t>
+      </w:r>
+      <w:r>
+        <w:t>APIs</w:t>
+      </w:r>
+      <w:r>
+        <w:t>/CLIs</w:t>
+      </w:r>
+      <w:r>
+        <w:t xml:space="preserve">, Docker, </w:t>
+      </w:r>
+      <w:r>
+        <w:t xml:space="preserve">k8s, </w:t>
+      </w:r>
+      <w:r>
+        <w:t>and HPC.</w:t>
       </w:r>
     </w:p>
     <w:p>
@@ -679,7 +940,13 @@
         <w:pStyle w:val="ListBullet"/>
       </w:pPr>
       <w:r>
-        <w:t>Owned multiple data pipelines for COVID-19 production and reporting; reduced key runtime by 65%.</w:t>
+        <w:t xml:space="preserve">Directly supported research teams: </w:t>
+      </w:r>
+      <w:r>
+        <w:t>I</w:t>
+      </w:r>
+      <w:r>
+        <w:t>nvestigated failed model runs, data access issues, and tooling gaps.</w:t>
       </w:r>
     </w:p>
     <w:p>
@@ -687,24 +954,23 @@
         <w:pStyle w:val="ListBullet"/>
       </w:pPr>
       <w:r>
-        <w:t>Refactored vaccine and booster models for maintainability and extensibility.</w:t>
+        <w:t xml:space="preserve">Analyzed system usage and tool performance via </w:t>
+      </w:r>
+      <w:proofErr w:type="spellStart"/>
+      <w:r>
+        <w:t>ElasticSearch</w:t>
+      </w:r>
+      <w:proofErr w:type="spellEnd"/>
+      <w:r>
+        <w:t>; ran ad-hoc reports and built automated report.</w:t>
       </w:r>
     </w:p>
     <w:p>
       <w:pPr>
-        <w:pStyle w:val="ListBullet"/>
-      </w:pPr>
-      <w:r>
-        <w:t xml:space="preserve">Built diagnostic tools </w:t>
-      </w:r>
-      <w:r>
-        <w:t xml:space="preserve">and plots, with </w:t>
-      </w:r>
-      <w:r>
-        <w:t>automated reporting for data QC</w:t>
-      </w:r>
-      <w:r>
-        <w:t>; inspected and cleaned data.</w:t>
+        <w:pStyle w:val="Heading2"/>
+      </w:pPr>
+      <w:r>
+        <w:t>Data Analyst, IHME – Pandemics Team, Nov 2021–Dec 2022</w:t>
       </w:r>
     </w:p>
     <w:p>
@@ -712,15 +978,13 @@
         <w:pStyle w:val="ListBullet"/>
       </w:pPr>
       <w:r>
-        <w:t>Led early UGE-to-</w:t>
-      </w:r>
-      <w:proofErr w:type="spellStart"/>
-      <w:r>
-        <w:t>Slurm</w:t>
-      </w:r>
-      <w:proofErr w:type="spellEnd"/>
-      <w:r>
-        <w:t xml:space="preserve"> transition for production jobs.</w:t>
+        <w:t>Owned multiple</w:t>
+      </w:r>
+      <w:r>
+        <w:t xml:space="preserve"> data</w:t>
+      </w:r>
+      <w:r>
+        <w:t xml:space="preserve"> pipelines for COVID-19 production; reduced key runtime by 65%.</w:t>
       </w:r>
     </w:p>
     <w:p>
@@ -728,7 +992,7 @@
         <w:pStyle w:val="ListBullet"/>
       </w:pPr>
       <w:r>
-        <w:t>Built ETL pipeline in R of national data into standardized, versioned output.</w:t>
+        <w:t>Refactored vaccine and booster models for maintainability and extensibility.</w:t>
       </w:r>
     </w:p>
     <w:p>
@@ -736,83 +1000,162 @@
         <w:pStyle w:val="ListBullet"/>
       </w:pPr>
       <w:r>
-        <w:t>Produced executive reports for world leaders</w:t>
-      </w:r>
-      <w:r>
-        <w:t xml:space="preserve">, </w:t>
-      </w:r>
-      <w:r>
-        <w:t>running</w:t>
-      </w:r>
-      <w:r>
-        <w:t xml:space="preserve"> ETL</w:t>
-      </w:r>
-      <w:r>
-        <w:t xml:space="preserve"> into R Markdown</w:t>
-      </w:r>
-      <w:r>
-        <w:t xml:space="preserve"> </w:t>
-      </w:r>
-      <w:r>
-        <w:t>for</w:t>
-      </w:r>
-      <w:r>
-        <w:t xml:space="preserve"> PDFs</w:t>
-      </w:r>
-      <w:r>
-        <w:t xml:space="preserve">; </w:t>
-      </w:r>
-      <w:r>
-        <w:t>adapt</w:t>
-      </w:r>
-      <w:r>
-        <w:t>ed</w:t>
-      </w:r>
-      <w:r>
-        <w:t xml:space="preserve"> to changing model outputs and </w:t>
-      </w:r>
-      <w:r>
-        <w:t>feature</w:t>
-      </w:r>
-      <w:r>
-        <w:t xml:space="preserve"> requests.</w:t>
+        <w:t>Built diagnostic</w:t>
+      </w:r>
+      <w:r>
+        <w:t xml:space="preserve">s, with </w:t>
+      </w:r>
+      <w:r>
+        <w:t>automated reporting for data QC</w:t>
+      </w:r>
+      <w:r>
+        <w:t>; inspected and cleaned data.</w:t>
       </w:r>
     </w:p>
     <w:p>
       <w:pPr>
-        <w:pStyle w:val="Heading1"/>
-      </w:pPr>
-      <w:r>
-        <w:t>Education</w:t>
+        <w:pStyle w:val="ListBullet"/>
+      </w:pPr>
+      <w:r>
+        <w:t>Led early UGE-to-</w:t>
+      </w:r>
+      <w:proofErr w:type="spellStart"/>
+      <w:r>
+        <w:t>Slurm</w:t>
+      </w:r>
+      <w:proofErr w:type="spellEnd"/>
+      <w:r>
+        <w:t xml:space="preserve"> transition for production jobs.</w:t>
       </w:r>
     </w:p>
     <w:p>
-      <w:r>
-        <w:t>B.S., Data</w:t>
-      </w:r>
-      <w:r>
-        <w:t>base</w:t>
-      </w:r>
-      <w:r>
-        <w:t xml:space="preserve"> Management and Data Analytics – Western Governors University</w:t>
+      <w:pPr>
+        <w:pStyle w:val="ListBullet"/>
+      </w:pPr>
+      <w:r>
+        <w:t>Built ETL pipeline in R of national data into</w:t>
+      </w:r>
+      <w:r>
+        <w:t xml:space="preserve"> </w:t>
+      </w:r>
+      <w:proofErr w:type="spellStart"/>
+      <w:r>
+        <w:t>crosswalked</w:t>
+      </w:r>
+      <w:proofErr w:type="spellEnd"/>
+      <w:r>
+        <w:t>, versioned output.</w:t>
       </w:r>
     </w:p>
     <w:p>
-      <w:r>
-        <w:t>B.A., Critical Studies and Pedagogy – The Evergreen State College</w:t>
+      <w:pPr>
+        <w:pStyle w:val="ListBullet"/>
+        <w:tabs>
+          <w:tab w:val="clear" w:pos="360"/>
+        </w:tabs>
+      </w:pPr>
+      <w:r>
+        <w:t>Produced executive reports for world leaders</w:t>
+      </w:r>
+      <w:r>
+        <w:t xml:space="preserve">, </w:t>
+      </w:r>
+      <w:r>
+        <w:t>running</w:t>
+      </w:r>
+      <w:r>
+        <w:t xml:space="preserve"> ETL</w:t>
+      </w:r>
+      <w:r>
+        <w:t xml:space="preserve"> into R Markdown</w:t>
+      </w:r>
+      <w:r>
+        <w:t xml:space="preserve"> </w:t>
+      </w:r>
+      <w:r>
+        <w:t>for</w:t>
+      </w:r>
+      <w:r>
+        <w:t xml:space="preserve"> PDFs</w:t>
+      </w:r>
+      <w:r>
+        <w:t xml:space="preserve">; </w:t>
+      </w:r>
+      <w:r>
+        <w:t>adapt</w:t>
+      </w:r>
+      <w:r>
+        <w:t>ed</w:t>
+      </w:r>
+      <w:r>
+        <w:t xml:space="preserve"> to changing model outputs and </w:t>
+      </w:r>
+      <w:r>
+        <w:t>feature</w:t>
+      </w:r>
+      <w:r>
+        <w:t xml:space="preserve"> requests</w:t>
+      </w:r>
+      <w:r>
+        <w:t>:</w:t>
       </w:r>
     </w:p>
     <w:p>
       <w:pPr>
-        <w:pStyle w:val="Heading1"/>
-      </w:pPr>
-      <w:r>
-        <w:t>Certifications</w:t>
-      </w:r>
+        <w:pStyle w:val="ListBullet"/>
+        <w:tabs>
+          <w:tab w:val="clear" w:pos="360"/>
+        </w:tabs>
+        <w:ind w:left="720"/>
+      </w:pPr>
+      <w:hyperlink r:id="rId11" w:history="1">
+        <w:r>
+          <w:rPr>
+            <w:rStyle w:val="Hyperlink"/>
+          </w:rPr>
+          <w:t>www.healthdata.org/research-analysis/diseases-injuries/covid/policy-briefings</w:t>
+        </w:r>
+      </w:hyperlink>
     </w:p>
     <w:p>
       <w:pPr>
+        <w:pStyle w:val="Heading1"/>
+      </w:pPr>
+      <w:r>
+        <w:t>Education</w:t>
+      </w:r>
+    </w:p>
+    <w:p>
+      <w:pPr>
+        <w:spacing w:before="240"/>
+      </w:pPr>
+      <w:r>
+        <w:t>B.S., Data</w:t>
+      </w:r>
+      <w:r>
+        <w:t>base</w:t>
+      </w:r>
+      <w:r>
+        <w:t xml:space="preserve"> Management and Data Analytics – Western Governors University</w:t>
+      </w:r>
+    </w:p>
+    <w:p>
+      <w:r>
+        <w:t>B.A., Critical Studies and Pedagogy – The Evergreen State College</w:t>
+      </w:r>
+    </w:p>
+    <w:p>
+      <w:pPr>
+        <w:pStyle w:val="Heading1"/>
+      </w:pPr>
+      <w:r>
+        <w:t>Certifications</w:t>
+      </w:r>
+    </w:p>
+    <w:p>
+      <w:pPr>
         <w:pStyle w:val="ListBullet"/>
+        <w:spacing w:before="240"/>
       </w:pPr>
       <w:r>
         <w:t>Quantum Computing (</w:t>
@@ -1015,7 +1358,7 @@
   <w:abstractNum w:abstractNumId="8" w15:restartNumberingAfterBreak="0">
     <w:nsid w:val="FFFFFF89"/>
     <w:multiLevelType w:val="singleLevel"/>
-    <w:tmpl w:val="817024E0"/>
+    <w:tmpl w:val="6B90122A"/>
     <w:lvl w:ilvl="0">
       <w:start w:val="1"/>
       <w:numFmt w:val="bullet"/>

</xml_diff>

<commit_message>
Update skills. (Cut and add.)
</commit_message>
<xml_diff>
--- a/Kaleb_Coberly_resume.docx
+++ b/Kaleb_Coberly_resume.docx
@@ -179,6 +179,12 @@
         <w:t xml:space="preserve"> Python, R, Bash, SQL, NoSQL</w:t>
       </w:r>
       <w:r>
+        <w:t>, C++</w:t>
+      </w:r>
+      <w:r>
+        <w:t>, HTML</w:t>
+      </w:r>
+      <w:r>
         <w:t>.</w:t>
       </w:r>
     </w:p>
@@ -206,25 +212,6 @@
         <w:t>, QC and testing frameworks</w:t>
       </w:r>
       <w:r>
-        <w:t xml:space="preserve">, </w:t>
-      </w:r>
-      <w:proofErr w:type="spellStart"/>
-      <w:r>
-        <w:t>pytest</w:t>
-      </w:r>
-      <w:proofErr w:type="spellEnd"/>
-      <w:r>
-        <w:t xml:space="preserve">, </w:t>
-      </w:r>
-      <w:proofErr w:type="spellStart"/>
-      <w:r>
-        <w:t>pytype</w:t>
-      </w:r>
-      <w:proofErr w:type="spellEnd"/>
-      <w:r>
-        <w:t>, black, flake8, jake</w:t>
-      </w:r>
-      <w:r>
         <w:t>.</w:t>
       </w:r>
     </w:p>
@@ -281,9 +268,6 @@
       </w:r>
       <w:proofErr w:type="spellEnd"/>
       <w:r>
-        <w:t>, XML, JSON, CSV</w:t>
-      </w:r>
-      <w:r>
         <w:t>.</w:t>
       </w:r>
     </w:p>
@@ -299,10 +283,7 @@
         <w:t>ML Engineering:</w:t>
       </w:r>
       <w:r>
-        <w:t xml:space="preserve"> ML pipelines, feature engineering, performance evaluation, model validation, scikit-learn</w:t>
-      </w:r>
-      <w:r>
-        <w:t>, caret</w:t>
+        <w:t xml:space="preserve"> ML pipelines, feature engineering, performance evaluation, model validation</w:t>
       </w:r>
       <w:r>
         <w:t>.</w:t>
@@ -323,66 +304,36 @@
         <w:t xml:space="preserve"> </w:t>
       </w:r>
       <w:r>
-        <w:t xml:space="preserve">EDA, </w:t>
-      </w:r>
-      <w:r>
-        <w:t xml:space="preserve">Pandas, NumPy, </w:t>
-      </w:r>
-      <w:r>
-        <w:t xml:space="preserve">matplotlib, seaborn, </w:t>
-      </w:r>
-      <w:r>
-        <w:t>ggplot2,</w:t>
-      </w:r>
-      <w:r>
-        <w:t xml:space="preserve"> </w:t>
+        <w:t>EDA</w:t>
+      </w:r>
+      <w:r>
+        <w:t xml:space="preserve">, </w:t>
       </w:r>
       <w:proofErr w:type="spellStart"/>
       <w:r>
-        <w:t>datatable</w:t>
+        <w:t>Jupyter</w:t>
       </w:r>
       <w:proofErr w:type="spellEnd"/>
       <w:r>
+        <w:t xml:space="preserve"> Notebook,</w:t>
+      </w:r>
+      <w:r>
+        <w:t xml:space="preserve"> RStudio,</w:t>
+      </w:r>
+      <w:r>
+        <w:t xml:space="preserve"> R Markdown, mermaid</w:t>
+      </w:r>
+      <w:r>
         <w:t xml:space="preserve">, </w:t>
       </w:r>
-      <w:proofErr w:type="spellStart"/>
-      <w:r>
-        <w:t>dplyr</w:t>
-      </w:r>
-      <w:proofErr w:type="spellEnd"/>
-      <w:r>
-        <w:t xml:space="preserve">, </w:t>
-      </w:r>
-      <w:proofErr w:type="spellStart"/>
-      <w:r>
-        <w:t>knitr</w:t>
-      </w:r>
-      <w:proofErr w:type="spellEnd"/>
-      <w:r>
-        <w:t xml:space="preserve">, </w:t>
-      </w:r>
-      <w:proofErr w:type="spellStart"/>
-      <w:r>
-        <w:t>Jupyter</w:t>
-      </w:r>
-      <w:proofErr w:type="spellEnd"/>
-      <w:r>
-        <w:t xml:space="preserve"> Notebook,</w:t>
-      </w:r>
-      <w:r>
-        <w:t xml:space="preserve"> RStudio,</w:t>
-      </w:r>
-      <w:r>
-        <w:t xml:space="preserve"> R Markdown, mermaid, </w:t>
-      </w:r>
-      <w:r>
-        <w:t xml:space="preserve">HTML, </w:t>
-      </w:r>
       <w:r>
         <w:t>Excel</w:t>
       </w:r>
       <w:r>
         <w:t>, Kibana</w:t>
+      </w:r>
+      <w:r>
+        <w:t>, Tableau</w:t>
       </w:r>
       <w:r>
         <w:t>.</w:t>
@@ -426,7 +377,13 @@
         <w:t>Platforms &amp; Environments:</w:t>
       </w:r>
       <w:r>
-        <w:t xml:space="preserve"> Linux, MacOS, Windows, HPC (</w:t>
+        <w:t xml:space="preserve"> MacOS, Windows</w:t>
+      </w:r>
+      <w:r>
+        <w:t>, Linux</w:t>
+      </w:r>
+      <w:r>
+        <w:t>, HPC (</w:t>
       </w:r>
       <w:proofErr w:type="spellStart"/>
       <w:r>
@@ -457,10 +414,13 @@
         <w:t xml:space="preserve">Kubernetes (k8s), </w:t>
       </w:r>
       <w:r>
-        <w:t xml:space="preserve">Bitbucket/Stash, VS Code, </w:t>
-      </w:r>
-      <w:r>
-        <w:t xml:space="preserve">RStudio, </w:t>
+        <w:t xml:space="preserve">GitHub, </w:t>
+      </w:r>
+      <w:r>
+        <w:t>Bitbucket/Stash, VS Code</w:t>
+      </w:r>
+      <w:r>
+        <w:t xml:space="preserve">, </w:t>
       </w:r>
       <w:r>
         <w:t>JIRA</w:t>
@@ -865,24 +825,14 @@
       <w:pPr>
         <w:pStyle w:val="ListBullet"/>
       </w:pPr>
-      <w:r>
-        <w:fldChar w:fldCharType="begin"/>
-      </w:r>
-      <w:r>
-        <w:instrText>HYPERLINK "https://www.healthdata.org/research-analysis/gbd"</w:instrText>
-      </w:r>
-      <w:r>
-        <w:fldChar w:fldCharType="separate"/>
-      </w:r>
-      <w:r>
-        <w:rPr>
-          <w:rStyle w:val="Hyperlink"/>
-        </w:rPr>
-        <w:t>www.healthdata.org/research-analysis/gbd</w:t>
-      </w:r>
-      <w:r>
-        <w:fldChar w:fldCharType="end"/>
-      </w:r>
+      <w:hyperlink r:id="rId11" w:history="1">
+        <w:r>
+          <w:rPr>
+            <w:rStyle w:val="Hyperlink"/>
+          </w:rPr>
+          <w:t>www.healthdata.org/research-analysis/gbd</w:t>
+        </w:r>
+      </w:hyperlink>
     </w:p>
     <w:p>
       <w:pPr>
@@ -1108,7 +1058,7 @@
         </w:tabs>
         <w:ind w:left="720"/>
       </w:pPr>
-      <w:hyperlink r:id="rId11" w:history="1">
+      <w:hyperlink r:id="rId12" w:history="1">
         <w:r>
           <w:rPr>
             <w:rStyle w:val="Hyperlink"/>

</xml_diff>

<commit_message>
Make header links one line.
</commit_message>
<xml_diff>
--- a/Kaleb_Coberly_resume.docx
+++ b/Kaleb_Coberly_resume.docx
@@ -17,11 +17,12 @@
       <w:r>
         <w:t>📍 Bellingham, WA, USA</w:t>
       </w:r>
-    </w:p>
-    <w:p>
-      <w:pPr>
-        <w:spacing w:after="0"/>
-      </w:pPr>
+      <w:r>
+        <w:t xml:space="preserve"> </w:t>
+      </w:r>
+      <w:r>
+        <w:t xml:space="preserve">| </w:t>
+      </w:r>
       <w:r>
         <w:rPr>
           <w:rFonts w:ascii="Apple Color Emoji" w:hAnsi="Apple Color Emoji" w:cs="Apple Color Emoji"/>
@@ -40,7 +41,12 @@
         </w:r>
       </w:hyperlink>
       <w:r>
-        <w:br/>
+        <w:t xml:space="preserve"> </w:t>
+      </w:r>
+      <w:r>
+        <w:t xml:space="preserve">| </w:t>
+      </w:r>
+      <w:r>
         <w:t xml:space="preserve">🌐 </w:t>
       </w:r>
       <w:hyperlink r:id="rId7" w:history="1">

</xml_diff>

<commit_message>
Feature/kaleb coberly/touch up resume (#25)
</commit_message>
<xml_diff>
--- a/Kaleb_Coberly_resume.docx
+++ b/Kaleb_Coberly_resume.docx
@@ -17,11 +17,12 @@
       <w:r>
         <w:t>📍 Bellingham, WA, USA</w:t>
       </w:r>
-    </w:p>
-    <w:p>
-      <w:pPr>
-        <w:spacing w:after="0"/>
-      </w:pPr>
+      <w:r>
+        <w:t xml:space="preserve"> </w:t>
+      </w:r>
+      <w:r>
+        <w:t xml:space="preserve">| </w:t>
+      </w:r>
       <w:r>
         <w:rPr>
           <w:rFonts w:ascii="Apple Color Emoji" w:hAnsi="Apple Color Emoji" w:cs="Apple Color Emoji"/>
@@ -40,7 +41,12 @@
         </w:r>
       </w:hyperlink>
       <w:r>
-        <w:br/>
+        <w:t xml:space="preserve"> </w:t>
+      </w:r>
+      <w:r>
+        <w:t xml:space="preserve">| </w:t>
+      </w:r>
+      <w:r>
         <w:t xml:space="preserve">🌐 </w:t>
       </w:r>
       <w:hyperlink r:id="rId7" w:history="1">
@@ -179,6 +185,12 @@
         <w:t xml:space="preserve"> Python, R, Bash, SQL, NoSQL</w:t>
       </w:r>
       <w:r>
+        <w:t>, C++</w:t>
+      </w:r>
+      <w:r>
+        <w:t>, HTML</w:t>
+      </w:r>
+      <w:r>
         <w:t>.</w:t>
       </w:r>
     </w:p>
@@ -206,25 +218,6 @@
         <w:t>, QC and testing frameworks</w:t>
       </w:r>
       <w:r>
-        <w:t xml:space="preserve">, </w:t>
-      </w:r>
-      <w:proofErr w:type="spellStart"/>
-      <w:r>
-        <w:t>pytest</w:t>
-      </w:r>
-      <w:proofErr w:type="spellEnd"/>
-      <w:r>
-        <w:t xml:space="preserve">, </w:t>
-      </w:r>
-      <w:proofErr w:type="spellStart"/>
-      <w:r>
-        <w:t>pytype</w:t>
-      </w:r>
-      <w:proofErr w:type="spellEnd"/>
-      <w:r>
-        <w:t>, black, flake8, jake</w:t>
-      </w:r>
-      <w:r>
         <w:t>.</w:t>
       </w:r>
     </w:p>
@@ -281,9 +274,6 @@
       </w:r>
       <w:proofErr w:type="spellEnd"/>
       <w:r>
-        <w:t>, XML, JSON, CSV</w:t>
-      </w:r>
-      <w:r>
         <w:t>.</w:t>
       </w:r>
     </w:p>
@@ -299,10 +289,7 @@
         <w:t>ML Engineering:</w:t>
       </w:r>
       <w:r>
-        <w:t xml:space="preserve"> ML pipelines, feature engineering, performance evaluation, model validation, scikit-learn</w:t>
-      </w:r>
-      <w:r>
-        <w:t>, caret</w:t>
+        <w:t xml:space="preserve"> ML pipelines, feature engineering, performance evaluation, model validation</w:t>
       </w:r>
       <w:r>
         <w:t>.</w:t>
@@ -323,66 +310,36 @@
         <w:t xml:space="preserve"> </w:t>
       </w:r>
       <w:r>
-        <w:t xml:space="preserve">EDA, </w:t>
-      </w:r>
-      <w:r>
-        <w:t xml:space="preserve">Pandas, NumPy, </w:t>
-      </w:r>
-      <w:r>
-        <w:t xml:space="preserve">matplotlib, seaborn, </w:t>
-      </w:r>
-      <w:r>
-        <w:t>ggplot2,</w:t>
-      </w:r>
-      <w:r>
-        <w:t xml:space="preserve"> </w:t>
+        <w:t>EDA</w:t>
+      </w:r>
+      <w:r>
+        <w:t xml:space="preserve">, </w:t>
       </w:r>
       <w:proofErr w:type="spellStart"/>
       <w:r>
-        <w:t>datatable</w:t>
+        <w:t>Jupyter</w:t>
       </w:r>
       <w:proofErr w:type="spellEnd"/>
       <w:r>
+        <w:t xml:space="preserve"> Notebook,</w:t>
+      </w:r>
+      <w:r>
+        <w:t xml:space="preserve"> RStudio,</w:t>
+      </w:r>
+      <w:r>
+        <w:t xml:space="preserve"> R Markdown, mermaid</w:t>
+      </w:r>
+      <w:r>
         <w:t xml:space="preserve">, </w:t>
       </w:r>
-      <w:proofErr w:type="spellStart"/>
-      <w:r>
-        <w:t>dplyr</w:t>
-      </w:r>
-      <w:proofErr w:type="spellEnd"/>
-      <w:r>
-        <w:t xml:space="preserve">, </w:t>
-      </w:r>
-      <w:proofErr w:type="spellStart"/>
-      <w:r>
-        <w:t>knitr</w:t>
-      </w:r>
-      <w:proofErr w:type="spellEnd"/>
-      <w:r>
-        <w:t xml:space="preserve">, </w:t>
-      </w:r>
-      <w:proofErr w:type="spellStart"/>
-      <w:r>
-        <w:t>Jupyter</w:t>
-      </w:r>
-      <w:proofErr w:type="spellEnd"/>
-      <w:r>
-        <w:t xml:space="preserve"> Notebook,</w:t>
-      </w:r>
-      <w:r>
-        <w:t xml:space="preserve"> RStudio,</w:t>
-      </w:r>
-      <w:r>
-        <w:t xml:space="preserve"> R Markdown, mermaid, </w:t>
-      </w:r>
-      <w:r>
-        <w:t xml:space="preserve">HTML, </w:t>
-      </w:r>
       <w:r>
         <w:t>Excel</w:t>
       </w:r>
       <w:r>
         <w:t>, Kibana</w:t>
+      </w:r>
+      <w:r>
+        <w:t>, Tableau</w:t>
       </w:r>
       <w:r>
         <w:t>.</w:t>
@@ -426,7 +383,13 @@
         <w:t>Platforms &amp; Environments:</w:t>
       </w:r>
       <w:r>
-        <w:t xml:space="preserve"> Linux, MacOS, Windows, HPC (</w:t>
+        <w:t xml:space="preserve"> MacOS, Windows</w:t>
+      </w:r>
+      <w:r>
+        <w:t>, Linux</w:t>
+      </w:r>
+      <w:r>
+        <w:t>, HPC (</w:t>
       </w:r>
       <w:proofErr w:type="spellStart"/>
       <w:r>
@@ -457,10 +420,13 @@
         <w:t xml:space="preserve">Kubernetes (k8s), </w:t>
       </w:r>
       <w:r>
-        <w:t xml:space="preserve">Bitbucket/Stash, VS Code, </w:t>
-      </w:r>
-      <w:r>
-        <w:t xml:space="preserve">RStudio, </w:t>
+        <w:t xml:space="preserve">GitHub, </w:t>
+      </w:r>
+      <w:r>
+        <w:t>Bitbucket/Stash, VS Code</w:t>
+      </w:r>
+      <w:r>
+        <w:t xml:space="preserve">, </w:t>
       </w:r>
       <w:r>
         <w:t>JIRA</w:t>
@@ -865,24 +831,14 @@
       <w:pPr>
         <w:pStyle w:val="ListBullet"/>
       </w:pPr>
-      <w:r>
-        <w:fldChar w:fldCharType="begin"/>
-      </w:r>
-      <w:r>
-        <w:instrText>HYPERLINK "https://www.healthdata.org/research-analysis/gbd"</w:instrText>
-      </w:r>
-      <w:r>
-        <w:fldChar w:fldCharType="separate"/>
-      </w:r>
-      <w:r>
-        <w:rPr>
-          <w:rStyle w:val="Hyperlink"/>
-        </w:rPr>
-        <w:t>www.healthdata.org/research-analysis/gbd</w:t>
-      </w:r>
-      <w:r>
-        <w:fldChar w:fldCharType="end"/>
-      </w:r>
+      <w:hyperlink r:id="rId11" w:history="1">
+        <w:r>
+          <w:rPr>
+            <w:rStyle w:val="Hyperlink"/>
+          </w:rPr>
+          <w:t>www.healthdata.org/research-analysis/gbd</w:t>
+        </w:r>
+      </w:hyperlink>
     </w:p>
     <w:p>
       <w:pPr>
@@ -1108,7 +1064,7 @@
         </w:tabs>
         <w:ind w:left="720"/>
       </w:pPr>
-      <w:hyperlink r:id="rId11" w:history="1">
+      <w:hyperlink r:id="rId12" w:history="1">
         <w:r>
           <w:rPr>
             <w:rStyle w:val="Hyperlink"/>
@@ -1119,41 +1075,56 @@
     </w:p>
     <w:p>
       <w:pPr>
-        <w:pStyle w:val="Heading1"/>
-      </w:pPr>
-      <w:r>
-        <w:t>Education</w:t>
+        <w:rPr>
+          <w:rFonts w:asciiTheme="majorHAnsi" w:eastAsiaTheme="majorEastAsia" w:hAnsiTheme="majorHAnsi" w:cstheme="majorBidi"/>
+          <w:b/>
+          <w:bCs/>
+          <w:color w:val="365F91" w:themeColor="accent1" w:themeShade="BF"/>
+          <w:sz w:val="28"/>
+          <w:szCs w:val="28"/>
+        </w:rPr>
+      </w:pPr>
+      <w:r>
+        <w:br w:type="page"/>
       </w:r>
     </w:p>
     <w:p>
       <w:pPr>
-        <w:spacing w:before="240"/>
-      </w:pPr>
-      <w:r>
-        <w:t>B.S., Data</w:t>
-      </w:r>
-      <w:r>
-        <w:t>base</w:t>
-      </w:r>
-      <w:r>
-        <w:t xml:space="preserve"> Management and Data Analytics – Western Governors University</w:t>
+        <w:pStyle w:val="Heading1"/>
+      </w:pPr>
+      <w:r>
+        <w:t>Education</w:t>
       </w:r>
     </w:p>
     <w:p>
-      <w:r>
-        <w:t>B.A., Critical Studies and Pedagogy – The Evergreen State College</w:t>
+      <w:pPr>
+        <w:spacing w:before="240"/>
+      </w:pPr>
+      <w:r>
+        <w:t>B.S., Data</w:t>
+      </w:r>
+      <w:r>
+        <w:t>base</w:t>
+      </w:r>
+      <w:r>
+        <w:t xml:space="preserve"> Management and Data Analytics – Western Governors University</w:t>
       </w:r>
     </w:p>
     <w:p>
-      <w:pPr>
-        <w:pStyle w:val="Heading1"/>
-      </w:pPr>
-      <w:r>
-        <w:t>Certifications</w:t>
+      <w:r>
+        <w:t>B.A., Critical Studies and Pedagogy – The Evergreen State College</w:t>
       </w:r>
     </w:p>
     <w:p>
       <w:pPr>
+        <w:pStyle w:val="Heading1"/>
+      </w:pPr>
+      <w:r>
+        <w:t>Certifications</w:t>
+      </w:r>
+    </w:p>
+    <w:p>
+      <w:pPr>
         <w:pStyle w:val="ListBullet"/>
         <w:spacing w:before="240"/>
       </w:pPr>
@@ -1190,7 +1161,54 @@
         <w:pStyle w:val="ListBullet"/>
       </w:pPr>
       <w:r>
-        <w:t>CompTIA A+, Network+, Project+ – CompTIA, 2019–2020</w:t>
+        <w:t>CompTIA A+, Network+, Project+ – CompTIA, 2019</w:t>
+      </w:r>
+      <w:r>
+        <w:t xml:space="preserve"> / </w:t>
+      </w:r>
+      <w:r>
+        <w:t>2020</w:t>
+      </w:r>
+    </w:p>
+    <w:p>
+      <w:pPr>
+        <w:pStyle w:val="ListBullet"/>
+        <w:numPr>
+          <w:ilvl w:val="0"/>
+          <w:numId w:val="0"/>
+        </w:numPr>
+        <w:ind w:left="360" w:hanging="360"/>
+      </w:pPr>
+    </w:p>
+    <w:p>
+      <w:pPr>
+        <w:pStyle w:val="Heading1"/>
+      </w:pPr>
+      <w:r>
+        <w:t>References</w:t>
+      </w:r>
+    </w:p>
+    <w:p>
+      <w:pPr>
+        <w:pStyle w:val="ListBullet"/>
+        <w:numPr>
+          <w:ilvl w:val="0"/>
+          <w:numId w:val="0"/>
+        </w:numPr>
+        <w:ind w:left="360" w:hanging="360"/>
+      </w:pPr>
+    </w:p>
+    <w:p>
+      <w:pPr>
+        <w:pStyle w:val="ListBullet"/>
+        <w:numPr>
+          <w:ilvl w:val="0"/>
+          <w:numId w:val="0"/>
+        </w:numPr>
+        <w:ind w:left="360" w:hanging="360"/>
+      </w:pPr>
+      <w:r>
+        <w:t>Available upon request.</w:t>
       </w:r>
     </w:p>
     <w:sectPr>

</xml_diff>

<commit_message>
Move HTML and add other data doc types.
</commit_message>
<xml_diff>
--- a/Kaleb_Coberly_resume.docx
+++ b/Kaleb_Coberly_resume.docx
@@ -188,9 +188,6 @@
         <w:t>, C++</w:t>
       </w:r>
       <w:r>
-        <w:t>, HTML</w:t>
-      </w:r>
-      <w:r>
         <w:t>.</w:t>
       </w:r>
     </w:p>
@@ -274,7 +271,7 @@
       </w:r>
       <w:proofErr w:type="spellEnd"/>
       <w:r>
-        <w:t>.</w:t>
+        <w:t>, HTML/XML/JSON/YAML/CSV.</w:t>
       </w:r>
     </w:p>
     <w:p>

</xml_diff>

<commit_message>
Feature/kaleb coberly/move html in resume (#26)
</commit_message>
<xml_diff>
--- a/Kaleb_Coberly_resume.docx
+++ b/Kaleb_Coberly_resume.docx
@@ -188,9 +188,6 @@
         <w:t>, C++</w:t>
       </w:r>
       <w:r>
-        <w:t>, HTML</w:t>
-      </w:r>
-      <w:r>
         <w:t>.</w:t>
       </w:r>
     </w:p>
@@ -274,7 +271,7 @@
       </w:r>
       <w:proofErr w:type="spellEnd"/>
       <w:r>
-        <w:t>.</w:t>
+        <w:t>, HTML/XML/JSON/YAML/CSV.</w:t>
       </w:r>
     </w:p>
     <w:p>
@@ -327,7 +324,13 @@
         <w:t xml:space="preserve"> RStudio,</w:t>
       </w:r>
       <w:r>
-        <w:t xml:space="preserve"> R Markdown, mermaid</w:t>
+        <w:t xml:space="preserve"> R Markdown, </w:t>
+      </w:r>
+      <w:r>
+        <w:t>M</w:t>
+      </w:r>
+      <w:r>
+        <w:t>ermaid</w:t>
       </w:r>
       <w:r>
         <w:t xml:space="preserve">, </w:t>

</xml_diff>

<commit_message>
Add Asana to skills list.
</commit_message>
<xml_diff>
--- a/Kaleb_Coberly_resume.docx
+++ b/Kaleb_Coberly_resume.docx
@@ -450,6 +450,9 @@
         <w:t>JIRA</w:t>
       </w:r>
       <w:r>
+        <w:t>, Asana</w:t>
+      </w:r>
+      <w:r>
         <w:t>.</w:t>
       </w:r>
     </w:p>
@@ -601,7 +604,7 @@
         <w:pStyle w:val="ListBullet"/>
       </w:pPr>
       <w:r>
-        <w:t>Refactored vaccine and booster models for maintainability and extensibility.</w:t>
+        <w:t>Refactored and extended vaccine and booster modeling pipeline.</w:t>
       </w:r>
     </w:p>
     <w:p>

</xml_diff>

<commit_message>
Add Asana to skills list. (#28)
</commit_message>
<xml_diff>
--- a/Kaleb_Coberly_resume.docx
+++ b/Kaleb_Coberly_resume.docx
@@ -450,6 +450,9 @@
         <w:t>JIRA</w:t>
       </w:r>
       <w:r>
+        <w:t>, Asana</w:t>
+      </w:r>
+      <w:r>
         <w:t>.</w:t>
       </w:r>
     </w:p>
@@ -601,7 +604,7 @@
         <w:pStyle w:val="ListBullet"/>
       </w:pPr>
       <w:r>
-        <w:t>Refactored vaccine and booster models for maintainability and extensibility.</w:t>
+        <w:t>Refactored and extended vaccine and booster modeling pipeline.</w:t>
       </w:r>
     </w:p>
     <w:p>

</xml_diff>